<commit_message>
secure communication protocol update: only client performs PoW
</commit_message>
<xml_diff>
--- a/docs/comms_protocol.docx
+++ b/docs/comms_protocol.docx
@@ -34,9 +34,9 @@
         <w:pStyle w:val="ListParagraph"/>
         <w:numPr>
           <w:ilvl w:val="0"/>
-          <w:numId w:val="1"/>
+          <w:numId w:val="6"/>
         </w:numPr>
-        <w:spacing w:after="0"/>
+        <w:spacing w:after="0" w:line="256" w:lineRule="auto"/>
         <w:jc w:val="both"/>
       </w:pPr>
       <w:r>
@@ -48,22 +48,13 @@
         <w:pStyle w:val="ListParagraph"/>
         <w:numPr>
           <w:ilvl w:val="0"/>
-          <w:numId w:val="2"/>
+          <w:numId w:val="7"/>
         </w:numPr>
-        <w:spacing w:after="0"/>
+        <w:spacing w:after="0" w:line="256" w:lineRule="auto"/>
         <w:jc w:val="both"/>
       </w:pPr>
       <w:r>
-        <w:t>Establish shared AES256 key</w:t>
-      </w:r>
-      <w:r>
-        <w:t xml:space="preserve">: </w:t>
-      </w:r>
-      <w:r>
-        <w:t>Diffie Hellman key exchange</w:t>
-      </w:r>
-      <w:r>
-        <w:t>,</w:t>
+        <w:t>Establish shared AES256 key: Diffie Hellman key exchange,</w:t>
       </w:r>
     </w:p>
     <w:p>
@@ -71,9 +62,9 @@
         <w:pStyle w:val="ListParagraph"/>
         <w:numPr>
           <w:ilvl w:val="0"/>
-          <w:numId w:val="2"/>
+          <w:numId w:val="7"/>
         </w:numPr>
-        <w:spacing w:after="0"/>
+        <w:spacing w:after="0" w:line="256" w:lineRule="auto"/>
         <w:jc w:val="both"/>
       </w:pPr>
       <w:r>
@@ -85,9 +76,9 @@
         <w:pStyle w:val="ListParagraph"/>
         <w:numPr>
           <w:ilvl w:val="0"/>
-          <w:numId w:val="2"/>
+          <w:numId w:val="7"/>
         </w:numPr>
-        <w:spacing w:after="0"/>
+        <w:spacing w:after="0" w:line="256" w:lineRule="auto"/>
         <w:jc w:val="both"/>
       </w:pPr>
       <w:r>
@@ -99,9 +90,9 @@
         <w:pStyle w:val="ListParagraph"/>
         <w:numPr>
           <w:ilvl w:val="0"/>
-          <w:numId w:val="2"/>
+          <w:numId w:val="7"/>
         </w:numPr>
-        <w:spacing w:after="0"/>
+        <w:spacing w:after="0" w:line="256" w:lineRule="auto"/>
         <w:jc w:val="both"/>
       </w:pPr>
       <w:r>
@@ -119,9 +110,9 @@
         <w:pStyle w:val="ListParagraph"/>
         <w:numPr>
           <w:ilvl w:val="0"/>
-          <w:numId w:val="1"/>
+          <w:numId w:val="6"/>
         </w:numPr>
-        <w:spacing w:after="0"/>
+        <w:spacing w:after="0" w:line="256" w:lineRule="auto"/>
         <w:jc w:val="both"/>
       </w:pPr>
       <w:r>
@@ -133,9 +124,9 @@
         <w:pStyle w:val="ListParagraph"/>
         <w:numPr>
           <w:ilvl w:val="0"/>
-          <w:numId w:val="2"/>
+          <w:numId w:val="7"/>
         </w:numPr>
-        <w:spacing w:after="0"/>
+        <w:spacing w:after="0" w:line="256" w:lineRule="auto"/>
         <w:jc w:val="both"/>
       </w:pPr>
       <w:r>
@@ -283,16 +274,7 @@
               <w:rPr>
                 <w:rFonts w:ascii="Cambria Math" w:eastAsiaTheme="minorEastAsia" w:hAnsi="Cambria Math"/>
               </w:rPr>
-              <m:t>s</m:t>
-            </m:r>
-            <m:r>
-              <m:rPr>
-                <m:sty m:val="bi"/>
-              </m:rPr>
-              <w:rPr>
-                <w:rFonts w:ascii="Cambria Math" w:eastAsiaTheme="minorEastAsia" w:hAnsi="Cambria Math"/>
-              </w:rPr>
-              <m:t>crypt</m:t>
+              <m:t>scrypt</m:t>
             </m:r>
           </m:e>
           <m:sub>
@@ -396,19 +378,7 @@
         <w:rPr>
           <w:rFonts w:eastAsiaTheme="minorEastAsia"/>
         </w:rPr>
-        <w:t xml:space="preserve"> and </w:t>
-      </w:r>
-      <w:r>
-        <w:rPr>
-          <w:rFonts w:eastAsiaTheme="minorEastAsia"/>
-        </w:rPr>
-        <w:t>S</w:t>
-      </w:r>
-      <w:r>
-        <w:rPr>
-          <w:rFonts w:eastAsiaTheme="minorEastAsia"/>
-        </w:rPr>
-        <w:t xml:space="preserve">crypt hash function with configuration </w:t>
+        <w:t xml:space="preserve"> and Scrypt hash function with configuration </w:t>
       </w:r>
       <m:oMath>
         <m:r>
@@ -425,13 +395,7 @@
         <w:rPr>
           <w:rFonts w:eastAsiaTheme="minorEastAsia"/>
         </w:rPr>
-        <w:t xml:space="preserve"> </w:t>
-      </w:r>
-      <w:r>
-        <w:rPr>
-          <w:rFonts w:eastAsiaTheme="minorEastAsia"/>
-        </w:rPr>
-        <w:t>,</w:t>
+        <w:t xml:space="preserve"> ,</w:t>
       </w:r>
     </w:p>
     <w:p>
@@ -439,22 +403,13 @@
         <w:pStyle w:val="ListParagraph"/>
         <w:numPr>
           <w:ilvl w:val="0"/>
-          <w:numId w:val="2"/>
+          <w:numId w:val="7"/>
         </w:numPr>
-        <w:spacing w:after="0"/>
+        <w:spacing w:after="0" w:line="256" w:lineRule="auto"/>
         <w:jc w:val="both"/>
       </w:pPr>
       <w:r>
-        <w:t xml:space="preserve">Sign </w:t>
-      </w:r>
-      <w:r>
-        <w:t xml:space="preserve">the </w:t>
-      </w:r>
-      <w:r>
-        <w:t>digest</w:t>
-      </w:r>
-      <w:r>
-        <w:t xml:space="preserve"> </w:t>
+        <w:t xml:space="preserve">Sign the digest </w:t>
       </w:r>
       <m:oMath>
         <m:func>
@@ -507,10 +462,7 @@
         </m:func>
       </m:oMath>
       <w:r>
-        <w:t xml:space="preserve"> </w:t>
-      </w:r>
-      <w:r>
-        <w:t>with</w:t>
+        <w:t xml:space="preserve"> with</w:t>
       </w:r>
       <m:oMath>
         <m:r>
@@ -568,13 +520,7 @@
         <w:rPr>
           <w:rFonts w:eastAsiaTheme="minorEastAsia"/>
         </w:rPr>
-        <w:t xml:space="preserve"> </w:t>
-      </w:r>
-      <w:r>
-        <w:rPr>
-          <w:rFonts w:eastAsiaTheme="minorEastAsia"/>
-        </w:rPr>
-        <w:t xml:space="preserve">as </w:t>
+        <w:t xml:space="preserve"> as </w:t>
       </w:r>
       <m:oMath>
         <m:r>
@@ -735,9 +681,9 @@
         <w:pStyle w:val="ListParagraph"/>
         <w:numPr>
           <w:ilvl w:val="0"/>
-          <w:numId w:val="2"/>
+          <w:numId w:val="7"/>
         </w:numPr>
-        <w:spacing w:after="0"/>
+        <w:spacing w:after="0" w:line="256" w:lineRule="auto"/>
         <w:jc w:val="both"/>
       </w:pPr>
       <w:r>
@@ -792,98 +738,7 @@
         <w:rPr>
           <w:rFonts w:eastAsiaTheme="minorEastAsia"/>
         </w:rPr>
-        <w:t xml:space="preserve"> </w:t>
-      </w:r>
-      <w:r>
-        <w:rPr>
-          <w:rFonts w:eastAsiaTheme="minorEastAsia"/>
-        </w:rPr>
-        <w:t xml:space="preserve">and send </w:t>
-      </w:r>
-      <m:oMath>
-        <m:r>
-          <m:rPr>
-            <m:sty m:val="p"/>
-          </m:rPr>
-          <w:rPr>
-            <w:rFonts w:ascii="Cambria Math" w:hAnsi="Cambria Math"/>
-          </w:rPr>
-          <m:t xml:space="preserve"> </m:t>
-        </m:r>
-        <m:sSup>
-          <m:sSupPr>
-            <m:ctrlPr>
-              <w:rPr>
-                <w:rFonts w:ascii="Cambria Math" w:hAnsi="Cambria Math"/>
-                <w:b/>
-                <w:bCs/>
-                <w:i/>
-              </w:rPr>
-            </m:ctrlPr>
-          </m:sSupPr>
-          <m:e>
-            <m:r>
-              <m:rPr>
-                <m:sty m:val="bi"/>
-              </m:rPr>
-              <w:rPr>
-                <w:rFonts w:ascii="Cambria Math" w:hAnsi="Cambria Math"/>
-              </w:rPr>
-              <m:t>m</m:t>
-            </m:r>
-          </m:e>
-          <m:sup>
-            <m:r>
-              <m:rPr>
-                <m:sty m:val="bi"/>
-              </m:rPr>
-              <w:rPr>
-                <w:rFonts w:ascii="Cambria Math" w:hAnsi="Cambria Math"/>
-              </w:rPr>
-              <m:t>Alice</m:t>
-            </m:r>
-          </m:sup>
-        </m:sSup>
-      </m:oMath>
-      <w:r>
-        <w:rPr>
-          <w:rFonts w:eastAsiaTheme="minorEastAsia"/>
-        </w:rPr>
-        <w:t xml:space="preserve"> to Bob (server)</w:t>
-      </w:r>
-      <w:r>
-        <w:rPr>
-          <w:rFonts w:eastAsiaTheme="minorEastAsia"/>
-        </w:rPr>
-        <w:t>.</w:t>
-      </w:r>
-    </w:p>
-    <w:p>
-      <w:pPr>
-        <w:pStyle w:val="ListParagraph"/>
-        <w:numPr>
-          <w:ilvl w:val="0"/>
-          <w:numId w:val="1"/>
-        </w:numPr>
-        <w:spacing w:after="0"/>
-        <w:jc w:val="both"/>
-      </w:pPr>
-      <w:r>
-        <w:t>For Bob (server):</w:t>
-      </w:r>
-    </w:p>
-    <w:p>
-      <w:pPr>
-        <w:pStyle w:val="ListParagraph"/>
-        <w:numPr>
-          <w:ilvl w:val="0"/>
-          <w:numId w:val="3"/>
-        </w:numPr>
-        <w:spacing w:after="0"/>
-        <w:jc w:val="both"/>
-      </w:pPr>
-      <w:r>
-        <w:t xml:space="preserve">Upon receiving </w:t>
+        <w:t xml:space="preserve"> and send </w:t>
       </w:r>
       <m:oMath>
         <m:sSup>
@@ -925,13 +780,77 @@
         <w:rPr>
           <w:rFonts w:eastAsiaTheme="minorEastAsia"/>
         </w:rPr>
-        <w:t xml:space="preserve">, </w:t>
-      </w:r>
+        <w:t xml:space="preserve"> to Bob (server).</w:t>
+      </w:r>
+    </w:p>
+    <w:p>
+      <w:pPr>
+        <w:pStyle w:val="ListParagraph"/>
+        <w:numPr>
+          <w:ilvl w:val="0"/>
+          <w:numId w:val="6"/>
+        </w:numPr>
+        <w:spacing w:after="0" w:line="256" w:lineRule="auto"/>
+        <w:jc w:val="both"/>
+      </w:pPr>
+      <w:r>
+        <w:t>For Bob (server):</w:t>
+      </w:r>
+    </w:p>
+    <w:p>
+      <w:pPr>
+        <w:pStyle w:val="ListParagraph"/>
+        <w:numPr>
+          <w:ilvl w:val="0"/>
+          <w:numId w:val="8"/>
+        </w:numPr>
+        <w:spacing w:after="0" w:line="256" w:lineRule="auto"/>
+        <w:jc w:val="both"/>
+      </w:pPr>
+      <w:r>
+        <w:t xml:space="preserve">Upon receiving </w:t>
+      </w:r>
+      <m:oMath>
+        <m:sSup>
+          <m:sSupPr>
+            <m:ctrlPr>
+              <w:rPr>
+                <w:rFonts w:ascii="Cambria Math" w:hAnsi="Cambria Math"/>
+                <w:b/>
+                <w:bCs/>
+                <w:i/>
+              </w:rPr>
+            </m:ctrlPr>
+          </m:sSupPr>
+          <m:e>
+            <m:r>
+              <m:rPr>
+                <m:sty m:val="bi"/>
+              </m:rPr>
+              <w:rPr>
+                <w:rFonts w:ascii="Cambria Math" w:hAnsi="Cambria Math"/>
+              </w:rPr>
+              <m:t>m</m:t>
+            </m:r>
+          </m:e>
+          <m:sup>
+            <m:r>
+              <m:rPr>
+                <m:sty m:val="bi"/>
+              </m:rPr>
+              <w:rPr>
+                <w:rFonts w:ascii="Cambria Math" w:hAnsi="Cambria Math"/>
+              </w:rPr>
+              <m:t>Alice</m:t>
+            </m:r>
+          </m:sup>
+        </m:sSup>
+      </m:oMath>
       <w:r>
         <w:rPr>
           <w:rFonts w:eastAsiaTheme="minorEastAsia"/>
         </w:rPr>
-        <w:t xml:space="preserve">get the fields of the message as </w:t>
+        <w:t xml:space="preserve">, get the fields of the message as </w:t>
       </w:r>
       <m:oMath>
         <m:r>
@@ -966,9 +885,9 @@
         <w:pStyle w:val="ListParagraph"/>
         <w:numPr>
           <w:ilvl w:val="0"/>
-          <w:numId w:val="3"/>
+          <w:numId w:val="8"/>
         </w:numPr>
-        <w:spacing w:after="0"/>
+        <w:spacing w:after="0" w:line="256" w:lineRule="auto"/>
         <w:jc w:val="both"/>
       </w:pPr>
       <w:r>
@@ -993,16 +912,7 @@
               <w:rPr>
                 <w:rFonts w:ascii="Cambria Math" w:eastAsiaTheme="minorEastAsia" w:hAnsi="Cambria Math"/>
               </w:rPr>
-              <m:t>s</m:t>
-            </m:r>
-            <m:r>
-              <m:rPr>
-                <m:sty m:val="bi"/>
-              </m:rPr>
-              <w:rPr>
-                <w:rFonts w:ascii="Cambria Math" w:eastAsiaTheme="minorEastAsia" w:hAnsi="Cambria Math"/>
-              </w:rPr>
-              <m:t>crypt</m:t>
+              <m:t>scrypt</m:t>
             </m:r>
           </m:e>
           <m:sub>
@@ -1055,21 +965,7 @@
           <w:rFonts w:eastAsiaTheme="minorEastAsia"/>
           <w:bCs/>
         </w:rPr>
-        <w:t>, if not valid then discard</w:t>
-      </w:r>
-      <w:r>
-        <w:rPr>
-          <w:rFonts w:eastAsiaTheme="minorEastAsia"/>
-          <w:bCs/>
-        </w:rPr>
-        <w:t xml:space="preserve"> connection</w:t>
-      </w:r>
-      <w:r>
-        <w:rPr>
-          <w:rFonts w:eastAsiaTheme="minorEastAsia"/>
-          <w:bCs/>
-        </w:rPr>
-        <w:t>,</w:t>
+        <w:t>, if not valid then discard connection,</w:t>
       </w:r>
     </w:p>
     <w:p>
@@ -1077,9 +973,9 @@
         <w:pStyle w:val="ListParagraph"/>
         <w:numPr>
           <w:ilvl w:val="0"/>
-          <w:numId w:val="3"/>
+          <w:numId w:val="8"/>
         </w:numPr>
-        <w:spacing w:after="0"/>
+        <w:spacing w:after="0" w:line="256" w:lineRule="auto"/>
         <w:jc w:val="both"/>
       </w:pPr>
       <w:r>
@@ -1223,9 +1119,9 @@
         <w:pStyle w:val="ListParagraph"/>
         <w:numPr>
           <w:ilvl w:val="0"/>
-          <w:numId w:val="3"/>
+          <w:numId w:val="8"/>
         </w:numPr>
-        <w:spacing w:after="0"/>
+        <w:spacing w:after="0" w:line="256" w:lineRule="auto"/>
         <w:jc w:val="both"/>
       </w:pPr>
       <w:r>
@@ -1308,9 +1204,9 @@
         <w:pStyle w:val="ListParagraph"/>
         <w:numPr>
           <w:ilvl w:val="0"/>
-          <w:numId w:val="3"/>
+          <w:numId w:val="8"/>
         </w:numPr>
-        <w:spacing w:after="0"/>
+        <w:spacing w:after="0" w:line="256" w:lineRule="auto"/>
         <w:jc w:val="both"/>
       </w:pPr>
       <w:r>
@@ -1425,14 +1321,7 @@
           <w:rFonts w:eastAsiaTheme="minorEastAsia"/>
           <w:bCs/>
         </w:rPr>
-        <w:t xml:space="preserve"> </w:t>
-      </w:r>
-      <w:r>
-        <w:rPr>
-          <w:rFonts w:eastAsiaTheme="minorEastAsia"/>
-          <w:bCs/>
-        </w:rPr>
-        <w:t>connection</w:t>
+        <w:t xml:space="preserve"> connection</w:t>
       </w:r>
       <w:r>
         <w:rPr>
@@ -1446,9 +1335,9 @@
         <w:pStyle w:val="ListParagraph"/>
         <w:numPr>
           <w:ilvl w:val="0"/>
-          <w:numId w:val="3"/>
+          <w:numId w:val="8"/>
         </w:numPr>
-        <w:spacing w:after="0"/>
+        <w:spacing w:after="0" w:line="256" w:lineRule="auto"/>
         <w:jc w:val="both"/>
       </w:pPr>
       <w:r>
@@ -1598,242 +1487,6 @@
             </m:r>
           </m:sup>
         </m:sSubSup>
-        <m:r>
-          <m:rPr>
-            <m:sty m:val="bi"/>
-          </m:rPr>
-          <w:rPr>
-            <w:rFonts w:ascii="Cambria Math" w:eastAsiaTheme="minorEastAsia" w:hAnsi="Cambria Math"/>
-          </w:rPr>
-          <m:t xml:space="preserve"> | </m:t>
-        </m:r>
-        <m:sSup>
-          <m:sSupPr>
-            <m:ctrlPr>
-              <w:rPr>
-                <w:rFonts w:ascii="Cambria Math" w:eastAsiaTheme="minorEastAsia" w:hAnsi="Cambria Math"/>
-                <w:b/>
-                <w:i/>
-              </w:rPr>
-            </m:ctrlPr>
-          </m:sSupPr>
-          <m:e>
-            <m:r>
-              <m:rPr>
-                <m:sty m:val="bi"/>
-              </m:rPr>
-              <w:rPr>
-                <w:rFonts w:ascii="Cambria Math" w:eastAsiaTheme="minorEastAsia" w:hAnsi="Cambria Math"/>
-              </w:rPr>
-              <m:t>nonce</m:t>
-            </m:r>
-          </m:e>
-          <m:sup>
-            <m:r>
-              <m:rPr>
-                <m:sty m:val="bi"/>
-              </m:rPr>
-              <w:rPr>
-                <w:rFonts w:ascii="Cambria Math" w:eastAsiaTheme="minorEastAsia" w:hAnsi="Cambria Math"/>
-              </w:rPr>
-              <m:t>'</m:t>
-            </m:r>
-          </m:sup>
-        </m:sSup>
-      </m:oMath>
-      <w:r>
-        <w:rPr>
-          <w:rFonts w:eastAsiaTheme="minorEastAsia"/>
-        </w:rPr>
-        <w:t xml:space="preserve"> </w:t>
-      </w:r>
-      <w:r>
-        <w:rPr>
-          <w:rFonts w:eastAsiaTheme="minorEastAsia"/>
-        </w:rPr>
-        <w:t xml:space="preserve">such that </w:t>
-      </w:r>
-      <m:oMath>
-        <m:sSub>
-          <m:sSubPr>
-            <m:ctrlPr>
-              <w:rPr>
-                <w:rFonts w:ascii="Cambria Math" w:eastAsiaTheme="minorEastAsia" w:hAnsi="Cambria Math"/>
-                <w:b/>
-                <w:i/>
-              </w:rPr>
-            </m:ctrlPr>
-          </m:sSubPr>
-          <m:e>
-            <m:r>
-              <m:rPr>
-                <m:sty m:val="bi"/>
-              </m:rPr>
-              <w:rPr>
-                <w:rFonts w:ascii="Cambria Math" w:eastAsiaTheme="minorEastAsia" w:hAnsi="Cambria Math"/>
-              </w:rPr>
-              <m:t>s</m:t>
-            </m:r>
-            <m:r>
-              <m:rPr>
-                <m:sty m:val="bi"/>
-              </m:rPr>
-              <w:rPr>
-                <w:rFonts w:ascii="Cambria Math" w:eastAsiaTheme="minorEastAsia" w:hAnsi="Cambria Math"/>
-              </w:rPr>
-              <m:t>crypt</m:t>
-            </m:r>
-          </m:e>
-          <m:sub>
-            <m:r>
-              <m:rPr>
-                <m:sty m:val="bi"/>
-              </m:rPr>
-              <w:rPr>
-                <w:rFonts w:ascii="Cambria Math" w:eastAsiaTheme="minorEastAsia" w:hAnsi="Cambria Math"/>
-              </w:rPr>
-              <m:t>C</m:t>
-            </m:r>
-          </m:sub>
-        </m:sSub>
-        <m:d>
-          <m:dPr>
-            <m:ctrlPr>
-              <w:rPr>
-                <w:rFonts w:ascii="Cambria Math" w:eastAsiaTheme="minorEastAsia" w:hAnsi="Cambria Math"/>
-                <w:b/>
-                <w:bCs/>
-                <w:i/>
-              </w:rPr>
-            </m:ctrlPr>
-          </m:dPr>
-          <m:e>
-            <m:sSup>
-              <m:sSupPr>
-                <m:ctrlPr>
-                  <w:rPr>
-                    <w:rFonts w:ascii="Cambria Math" w:eastAsiaTheme="minorEastAsia" w:hAnsi="Cambria Math"/>
-                    <w:b/>
-                    <w:bCs/>
-                    <w:i/>
-                  </w:rPr>
-                </m:ctrlPr>
-              </m:sSupPr>
-              <m:e>
-                <m:r>
-                  <m:rPr>
-                    <m:sty m:val="bi"/>
-                  </m:rPr>
-                  <w:rPr>
-                    <w:rFonts w:ascii="Cambria Math" w:eastAsiaTheme="minorEastAsia" w:hAnsi="Cambria Math"/>
-                  </w:rPr>
-                  <m:t>m</m:t>
-                </m:r>
-              </m:e>
-              <m:sup>
-                <m:r>
-                  <m:rPr>
-                    <m:sty m:val="bi"/>
-                  </m:rPr>
-                  <w:rPr>
-                    <w:rFonts w:ascii="Cambria Math" w:eastAsiaTheme="minorEastAsia" w:hAnsi="Cambria Math"/>
-                  </w:rPr>
-                  <m:t>'</m:t>
-                </m:r>
-              </m:sup>
-            </m:sSup>
-          </m:e>
-        </m:d>
-        <m:r>
-          <m:rPr>
-            <m:sty m:val="bi"/>
-          </m:rPr>
-          <w:rPr>
-            <w:rFonts w:ascii="Cambria Math" w:eastAsiaTheme="minorEastAsia" w:hAnsi="Cambria Math"/>
-          </w:rPr>
-          <m:t>&lt;k</m:t>
-        </m:r>
-      </m:oMath>
-      <w:r>
-        <w:rPr>
-          <w:rFonts w:eastAsiaTheme="minorEastAsia"/>
-        </w:rPr>
-        <w:t xml:space="preserve"> for some pre-determined </w:t>
-      </w:r>
-      <m:oMath>
-        <m:r>
-          <m:rPr>
-            <m:sty m:val="bi"/>
-          </m:rPr>
-          <w:rPr>
-            <w:rFonts w:ascii="Cambria Math" w:eastAsiaTheme="minorEastAsia" w:hAnsi="Cambria Math"/>
-          </w:rPr>
-          <m:t>k∈</m:t>
-        </m:r>
-        <m:sSup>
-          <m:sSupPr>
-            <m:ctrlPr>
-              <w:rPr>
-                <w:rFonts w:ascii="Cambria Math" w:eastAsiaTheme="minorEastAsia" w:hAnsi="Cambria Math"/>
-                <w:b/>
-                <w:bCs/>
-                <w:i/>
-              </w:rPr>
-            </m:ctrlPr>
-          </m:sSupPr>
-          <m:e>
-            <m:r>
-              <m:rPr>
-                <m:scr m:val="double-struck"/>
-                <m:sty m:val="bi"/>
-              </m:rPr>
-              <w:rPr>
-                <w:rFonts w:ascii="Cambria Math" w:eastAsiaTheme="minorEastAsia" w:hAnsi="Cambria Math"/>
-              </w:rPr>
-              <m:t>Z</m:t>
-            </m:r>
-          </m:e>
-          <m:sup>
-            <m:r>
-              <m:rPr>
-                <m:sty m:val="bi"/>
-              </m:rPr>
-              <w:rPr>
-                <w:rFonts w:ascii="Cambria Math" w:eastAsiaTheme="minorEastAsia" w:hAnsi="Cambria Math"/>
-              </w:rPr>
-              <m:t>+</m:t>
-            </m:r>
-          </m:sup>
-        </m:sSup>
-      </m:oMath>
-      <w:r>
-        <w:rPr>
-          <w:rFonts w:eastAsiaTheme="minorEastAsia"/>
-        </w:rPr>
-        <w:t xml:space="preserve"> and </w:t>
-      </w:r>
-      <w:r>
-        <w:rPr>
-          <w:rFonts w:eastAsiaTheme="minorEastAsia"/>
-        </w:rPr>
-        <w:t>S</w:t>
-      </w:r>
-      <w:r>
-        <w:rPr>
-          <w:rFonts w:eastAsiaTheme="minorEastAsia"/>
-        </w:rPr>
-        <w:t xml:space="preserve">crypt hash function with configuration </w:t>
-      </w:r>
-      <m:oMath>
-        <m:r>
-          <m:rPr>
-            <m:sty m:val="bi"/>
-          </m:rPr>
-          <w:rPr>
-            <w:rFonts w:ascii="Cambria Math" w:eastAsiaTheme="minorEastAsia" w:hAnsi="Cambria Math"/>
-          </w:rPr>
-          <m:t>C</m:t>
-        </m:r>
       </m:oMath>
       <w:r>
         <w:rPr>
@@ -1847,9 +1500,9 @@
         <w:pStyle w:val="ListParagraph"/>
         <w:numPr>
           <w:ilvl w:val="0"/>
-          <w:numId w:val="3"/>
+          <w:numId w:val="8"/>
         </w:numPr>
-        <w:spacing w:after="0"/>
+        <w:spacing w:after="0" w:line="256" w:lineRule="auto"/>
         <w:jc w:val="both"/>
       </w:pPr>
       <w:r>
@@ -2209,9 +1862,9 @@
         <w:pStyle w:val="ListParagraph"/>
         <w:numPr>
           <w:ilvl w:val="0"/>
-          <w:numId w:val="3"/>
+          <w:numId w:val="8"/>
         </w:numPr>
-        <w:spacing w:after="0"/>
+        <w:spacing w:after="0" w:line="256" w:lineRule="auto"/>
         <w:jc w:val="both"/>
       </w:pPr>
       <w:r>
@@ -2343,24 +1996,9 @@
         <w:rPr>
           <w:rFonts w:eastAsiaTheme="minorEastAsia"/>
         </w:rPr>
-        <w:t xml:space="preserve"> </w:t>
-      </w:r>
-      <w:r>
-        <w:rPr>
-          <w:rFonts w:eastAsiaTheme="minorEastAsia"/>
-        </w:rPr>
-        <w:t xml:space="preserve">and send </w:t>
+        <w:t xml:space="preserve"> and send </w:t>
       </w:r>
       <m:oMath>
-        <m:r>
-          <m:rPr>
-            <m:sty m:val="p"/>
-          </m:rPr>
-          <w:rPr>
-            <w:rFonts w:ascii="Cambria Math" w:hAnsi="Cambria Math"/>
-          </w:rPr>
-          <m:t xml:space="preserve"> </m:t>
-        </m:r>
         <m:sSup>
           <m:sSupPr>
             <m:ctrlPr>
@@ -2400,13 +2038,7 @@
         <w:rPr>
           <w:rFonts w:eastAsiaTheme="minorEastAsia"/>
         </w:rPr>
-        <w:t xml:space="preserve"> to Alice (client)</w:t>
-      </w:r>
-      <w:r>
-        <w:rPr>
-          <w:rFonts w:eastAsiaTheme="minorEastAsia"/>
-        </w:rPr>
-        <w:t>.</w:t>
+        <w:t xml:space="preserve"> to Alice (client).</w:t>
       </w:r>
     </w:p>
     <w:p>
@@ -2414,9 +2046,9 @@
         <w:pStyle w:val="ListParagraph"/>
         <w:numPr>
           <w:ilvl w:val="0"/>
-          <w:numId w:val="1"/>
+          <w:numId w:val="6"/>
         </w:numPr>
-        <w:spacing w:after="0"/>
+        <w:spacing w:after="0" w:line="256" w:lineRule="auto"/>
         <w:jc w:val="both"/>
       </w:pPr>
       <w:r>
@@ -2428,9 +2060,9 @@
         <w:pStyle w:val="ListParagraph"/>
         <w:numPr>
           <w:ilvl w:val="0"/>
-          <w:numId w:val="5"/>
+          <w:numId w:val="9"/>
         </w:numPr>
-        <w:spacing w:after="0"/>
+        <w:spacing w:after="0" w:line="256" w:lineRule="auto"/>
         <w:jc w:val="both"/>
       </w:pPr>
       <w:r>
@@ -2570,145 +2202,9 @@
         <w:pStyle w:val="ListParagraph"/>
         <w:numPr>
           <w:ilvl w:val="0"/>
-          <w:numId w:val="5"/>
+          <w:numId w:val="8"/>
         </w:numPr>
-        <w:spacing w:after="0"/>
-        <w:jc w:val="both"/>
-      </w:pPr>
-      <w:r>
-        <w:t xml:space="preserve">Check validity first as </w:t>
-      </w:r>
-      <m:oMath>
-        <m:sSub>
-          <m:sSubPr>
-            <m:ctrlPr>
-              <w:rPr>
-                <w:rFonts w:ascii="Cambria Math" w:eastAsiaTheme="minorEastAsia" w:hAnsi="Cambria Math"/>
-                <w:b/>
-                <w:i/>
-              </w:rPr>
-            </m:ctrlPr>
-          </m:sSubPr>
-          <m:e>
-            <m:r>
-              <m:rPr>
-                <m:sty m:val="bi"/>
-              </m:rPr>
-              <w:rPr>
-                <w:rFonts w:ascii="Cambria Math" w:eastAsiaTheme="minorEastAsia" w:hAnsi="Cambria Math"/>
-              </w:rPr>
-              <m:t>s</m:t>
-            </m:r>
-            <m:r>
-              <m:rPr>
-                <m:sty m:val="bi"/>
-              </m:rPr>
-              <w:rPr>
-                <w:rFonts w:ascii="Cambria Math" w:eastAsiaTheme="minorEastAsia" w:hAnsi="Cambria Math"/>
-              </w:rPr>
-              <m:t>crypt</m:t>
-            </m:r>
-          </m:e>
-          <m:sub>
-            <m:r>
-              <m:rPr>
-                <m:sty m:val="bi"/>
-              </m:rPr>
-              <w:rPr>
-                <w:rFonts w:ascii="Cambria Math" w:eastAsiaTheme="minorEastAsia" w:hAnsi="Cambria Math"/>
-              </w:rPr>
-              <m:t>C</m:t>
-            </m:r>
-          </m:sub>
-        </m:sSub>
-        <m:d>
-          <m:dPr>
-            <m:ctrlPr>
-              <w:rPr>
-                <w:rFonts w:ascii="Cambria Math" w:eastAsiaTheme="minorEastAsia" w:hAnsi="Cambria Math"/>
-                <w:b/>
-                <w:bCs/>
-                <w:i/>
-              </w:rPr>
-            </m:ctrlPr>
-          </m:dPr>
-          <m:e>
-            <m:sSup>
-              <m:sSupPr>
-                <m:ctrlPr>
-                  <w:rPr>
-                    <w:rFonts w:ascii="Cambria Math" w:eastAsiaTheme="minorEastAsia" w:hAnsi="Cambria Math"/>
-                    <w:b/>
-                    <w:bCs/>
-                    <w:i/>
-                  </w:rPr>
-                </m:ctrlPr>
-              </m:sSupPr>
-              <m:e>
-                <m:r>
-                  <m:rPr>
-                    <m:sty m:val="bi"/>
-                  </m:rPr>
-                  <w:rPr>
-                    <w:rFonts w:ascii="Cambria Math" w:eastAsiaTheme="minorEastAsia" w:hAnsi="Cambria Math"/>
-                  </w:rPr>
-                  <m:t>m</m:t>
-                </m:r>
-              </m:e>
-              <m:sup>
-                <m:r>
-                  <m:rPr>
-                    <m:sty m:val="bi"/>
-                  </m:rPr>
-                  <w:rPr>
-                    <w:rFonts w:ascii="Cambria Math" w:eastAsiaTheme="minorEastAsia" w:hAnsi="Cambria Math"/>
-                  </w:rPr>
-                  <m:t>'</m:t>
-                </m:r>
-              </m:sup>
-            </m:sSup>
-          </m:e>
-        </m:d>
-        <m:r>
-          <m:rPr>
-            <m:sty m:val="bi"/>
-          </m:rPr>
-          <w:rPr>
-            <w:rFonts w:ascii="Cambria Math" w:eastAsiaTheme="minorEastAsia" w:hAnsi="Cambria Math"/>
-          </w:rPr>
-          <m:t>&lt;k</m:t>
-        </m:r>
-      </m:oMath>
-      <w:r>
-        <w:rPr>
-          <w:rFonts w:eastAsiaTheme="minorEastAsia"/>
-          <w:bCs/>
-        </w:rPr>
-        <w:t>, if not valid then discard</w:t>
-      </w:r>
-      <w:r>
-        <w:rPr>
-          <w:rFonts w:eastAsiaTheme="minorEastAsia"/>
-          <w:bCs/>
-        </w:rPr>
-        <w:t xml:space="preserve"> </w:t>
-      </w:r>
-      <w:r>
-        <w:rPr>
-          <w:rFonts w:eastAsiaTheme="minorEastAsia"/>
-          <w:bCs/>
-        </w:rPr>
-        <w:t>connection,</w:t>
-      </w:r>
-    </w:p>
-    <w:p>
-      <w:pPr>
-        <w:pStyle w:val="ListParagraph"/>
-        <w:numPr>
-          <w:ilvl w:val="0"/>
-          <w:numId w:val="3"/>
-        </w:numPr>
-        <w:spacing w:after="0"/>
+        <w:spacing w:after="0" w:line="256" w:lineRule="auto"/>
         <w:jc w:val="both"/>
       </w:pPr>
       <w:r>
@@ -2854,49 +2350,14 @@
             </m:r>
           </m:sup>
         </m:sSubSup>
-        <m:r>
-          <m:rPr>
-            <m:sty m:val="bi"/>
-          </m:rPr>
-          <w:rPr>
-            <w:rFonts w:ascii="Cambria Math" w:eastAsiaTheme="minorEastAsia" w:hAnsi="Cambria Math"/>
-          </w:rPr>
-          <m:t xml:space="preserve"> | </m:t>
-        </m:r>
-        <m:sSup>
-          <m:sSupPr>
-            <m:ctrlPr>
-              <w:rPr>
-                <w:rFonts w:ascii="Cambria Math" w:eastAsiaTheme="minorEastAsia" w:hAnsi="Cambria Math"/>
-                <w:b/>
-                <w:i/>
-              </w:rPr>
-            </m:ctrlPr>
-          </m:sSupPr>
-          <m:e>
-            <m:r>
-              <m:rPr>
-                <m:sty m:val="bi"/>
-              </m:rPr>
-              <w:rPr>
-                <w:rFonts w:ascii="Cambria Math" w:eastAsiaTheme="minorEastAsia" w:hAnsi="Cambria Math"/>
-              </w:rPr>
-              <m:t>nonce</m:t>
-            </m:r>
-          </m:e>
-          <m:sup>
-            <m:r>
-              <m:rPr>
-                <m:sty m:val="bi"/>
-              </m:rPr>
-              <w:rPr>
-                <w:rFonts w:ascii="Cambria Math" w:eastAsiaTheme="minorEastAsia" w:hAnsi="Cambria Math"/>
-              </w:rPr>
-              <m:t>'</m:t>
-            </m:r>
-          </m:sup>
-        </m:sSup>
       </m:oMath>
+      <w:r>
+        <w:rPr>
+          <w:rFonts w:eastAsiaTheme="minorEastAsia"/>
+          <w:b/>
+        </w:rPr>
+        <w:t xml:space="preserve"> </w:t>
+      </w:r>
       <w:r>
         <w:rPr>
           <w:rFonts w:eastAsiaTheme="minorEastAsia"/>
@@ -2910,9 +2371,9 @@
         <w:pStyle w:val="ListParagraph"/>
         <w:numPr>
           <w:ilvl w:val="0"/>
-          <w:numId w:val="3"/>
+          <w:numId w:val="8"/>
         </w:numPr>
-        <w:spacing w:after="0"/>
+        <w:spacing w:after="0" w:line="256" w:lineRule="auto"/>
         <w:jc w:val="both"/>
       </w:pPr>
       <w:r>
@@ -2995,9 +2456,9 @@
         <w:pStyle w:val="ListParagraph"/>
         <w:numPr>
           <w:ilvl w:val="0"/>
-          <w:numId w:val="5"/>
+          <w:numId w:val="9"/>
         </w:numPr>
-        <w:spacing w:after="0"/>
+        <w:spacing w:after="0" w:line="256" w:lineRule="auto"/>
         <w:jc w:val="both"/>
       </w:pPr>
       <w:r>
@@ -3180,14 +2641,7 @@
           <w:rFonts w:eastAsiaTheme="minorEastAsia"/>
           <w:bCs/>
         </w:rPr>
-        <w:t xml:space="preserve"> </w:t>
-      </w:r>
-      <w:r>
-        <w:rPr>
-          <w:rFonts w:eastAsiaTheme="minorEastAsia"/>
-          <w:bCs/>
-        </w:rPr>
-        <w:t>connection</w:t>
+        <w:t xml:space="preserve"> connection</w:t>
       </w:r>
       <w:r>
         <w:rPr>
@@ -3207,9 +2661,9 @@
         <w:pStyle w:val="ListParagraph"/>
         <w:numPr>
           <w:ilvl w:val="0"/>
-          <w:numId w:val="1"/>
+          <w:numId w:val="6"/>
         </w:numPr>
-        <w:spacing w:after="0"/>
+        <w:spacing w:after="0" w:line="256" w:lineRule="auto"/>
         <w:jc w:val="both"/>
       </w:pPr>
       <w:r>
@@ -3615,35 +3069,7 @@
           <w:rFonts w:eastAsiaTheme="minorEastAsia"/>
           <w:bCs/>
         </w:rPr>
-        <w:t xml:space="preserve"> . After </w:t>
-      </w:r>
-      <w:r>
-        <w:rPr>
-          <w:rFonts w:eastAsiaTheme="minorEastAsia"/>
-          <w:bCs/>
-        </w:rPr>
-        <w:t>1</w:t>
-      </w:r>
-      <w:r>
-        <w:rPr>
-          <w:rFonts w:eastAsiaTheme="minorEastAsia"/>
-          <w:bCs/>
-        </w:rPr>
-        <w:t xml:space="preserve"> round trip, the secure communication has been established. Each message </w:t>
-      </w:r>
-      <w:r>
-        <w:rPr>
-          <w:rFonts w:eastAsiaTheme="minorEastAsia"/>
-          <w:bCs/>
-        </w:rPr>
-        <w:t xml:space="preserve">following the handshakes </w:t>
-      </w:r>
-      <w:r>
-        <w:rPr>
-          <w:rFonts w:eastAsiaTheme="minorEastAsia"/>
-          <w:bCs/>
-        </w:rPr>
-        <w:t xml:space="preserve">will be encrypted with the </w:t>
+        <w:t xml:space="preserve"> . After 1 round trip, the secure communication has been established. Each message following the handshakes will be encrypted with the </w:t>
       </w:r>
       <m:oMath>
         <m:sSub>
@@ -3699,11 +3125,23 @@
     </w:p>
     <w:p>
       <w:pPr>
-        <w:tabs>
-          <w:tab w:val="left" w:pos="1140"/>
-        </w:tabs>
-      </w:pPr>
+        <w:pStyle w:val="ListParagraph"/>
+        <w:numPr>
+          <w:ilvl w:val="0"/>
+          <w:numId w:val="6"/>
+        </w:numPr>
+        <w:spacing w:after="0" w:line="256" w:lineRule="auto"/>
+        <w:jc w:val="both"/>
+      </w:pPr>
+      <w:r>
+        <w:rPr>
+          <w:rFonts w:eastAsiaTheme="minorEastAsia"/>
+          <w:bCs/>
+        </w:rPr>
+        <w:t>Note that only the client side who is initiating the secure communication has to pay for the proof of work effort. Hence for malicious nodes who try to abnormally increase their out-degree, the price to pay increases linearly.</w:t>
+      </w:r>
     </w:p>
+    <w:p/>
     <w:sectPr>
       <w:footerReference w:type="default" r:id="rId7"/>
       <w:pgSz w:w="12240" w:h="15840"/>
@@ -4315,6 +3753,88 @@
   </w:num>
   <w:num w:numId="5">
     <w:abstractNumId w:val="4"/>
+  </w:num>
+  <w:num w:numId="6">
+    <w:abstractNumId w:val="1"/>
+    <w:lvlOverride w:ilvl="0">
+      <w:startOverride w:val="1"/>
+    </w:lvlOverride>
+    <w:lvlOverride w:ilvl="1">
+      <w:startOverride w:val="1"/>
+    </w:lvlOverride>
+    <w:lvlOverride w:ilvl="2">
+      <w:startOverride w:val="1"/>
+    </w:lvlOverride>
+    <w:lvlOverride w:ilvl="3">
+      <w:startOverride w:val="1"/>
+    </w:lvlOverride>
+    <w:lvlOverride w:ilvl="4">
+      <w:startOverride w:val="1"/>
+    </w:lvlOverride>
+    <w:lvlOverride w:ilvl="5">
+      <w:startOverride w:val="1"/>
+    </w:lvlOverride>
+    <w:lvlOverride w:ilvl="6">
+      <w:startOverride w:val="1"/>
+    </w:lvlOverride>
+    <w:lvlOverride w:ilvl="7">
+      <w:startOverride w:val="1"/>
+    </w:lvlOverride>
+    <w:lvlOverride w:ilvl="8">
+      <w:startOverride w:val="1"/>
+    </w:lvlOverride>
+  </w:num>
+  <w:num w:numId="7">
+    <w:abstractNumId w:val="3"/>
+    <w:lvlOverride w:ilvl="0"/>
+    <w:lvlOverride w:ilvl="1"/>
+    <w:lvlOverride w:ilvl="2"/>
+    <w:lvlOverride w:ilvl="3"/>
+    <w:lvlOverride w:ilvl="4"/>
+    <w:lvlOverride w:ilvl="5"/>
+    <w:lvlOverride w:ilvl="6"/>
+    <w:lvlOverride w:ilvl="7"/>
+    <w:lvlOverride w:ilvl="8"/>
+  </w:num>
+  <w:num w:numId="8">
+    <w:abstractNumId w:val="2"/>
+    <w:lvlOverride w:ilvl="0"/>
+    <w:lvlOverride w:ilvl="1"/>
+    <w:lvlOverride w:ilvl="2"/>
+    <w:lvlOverride w:ilvl="3"/>
+    <w:lvlOverride w:ilvl="4"/>
+    <w:lvlOverride w:ilvl="5"/>
+    <w:lvlOverride w:ilvl="6"/>
+    <w:lvlOverride w:ilvl="7"/>
+    <w:lvlOverride w:ilvl="8"/>
+  </w:num>
+  <w:num w:numId="9">
+    <w:abstractNumId w:val="4"/>
+    <w:lvlOverride w:ilvl="0"/>
+    <w:lvlOverride w:ilvl="1">
+      <w:startOverride w:val="1"/>
+    </w:lvlOverride>
+    <w:lvlOverride w:ilvl="2">
+      <w:startOverride w:val="1"/>
+    </w:lvlOverride>
+    <w:lvlOverride w:ilvl="3">
+      <w:startOverride w:val="1"/>
+    </w:lvlOverride>
+    <w:lvlOverride w:ilvl="4">
+      <w:startOverride w:val="1"/>
+    </w:lvlOverride>
+    <w:lvlOverride w:ilvl="5">
+      <w:startOverride w:val="1"/>
+    </w:lvlOverride>
+    <w:lvlOverride w:ilvl="6">
+      <w:startOverride w:val="1"/>
+    </w:lvlOverride>
+    <w:lvlOverride w:ilvl="7">
+      <w:startOverride w:val="1"/>
+    </w:lvlOverride>
+    <w:lvlOverride w:ilvl="8">
+      <w:startOverride w:val="1"/>
+    </w:lvlOverride>
   </w:num>
 </w:numbering>
 </file>
@@ -4717,6 +4237,10 @@
   <w:style w:type="paragraph" w:default="1" w:styleId="Normal">
     <w:name w:val="Normal"/>
     <w:qFormat/>
+    <w:rsid w:val="0034224F"/>
+    <w:pPr>
+      <w:spacing w:line="256" w:lineRule="auto"/>
+    </w:pPr>
   </w:style>
   <w:style w:type="character" w:default="1" w:styleId="DefaultParagraphFont">
     <w:name w:val="Default Paragraph Font"/>
@@ -4752,6 +4276,7 @@
     <w:qFormat/>
     <w:rsid w:val="00CB177A"/>
     <w:pPr>
+      <w:spacing w:line="259" w:lineRule="auto"/>
       <w:ind w:left="720"/>
       <w:contextualSpacing/>
     </w:pPr>

</xml_diff>

<commit_message>
secure communication protocol update: reverting last changes back
</commit_message>
<xml_diff>
--- a/docs/comms_protocol.docx
+++ b/docs/comms_protocol.docx
@@ -34,9 +34,9 @@
         <w:pStyle w:val="ListParagraph"/>
         <w:numPr>
           <w:ilvl w:val="0"/>
-          <w:numId w:val="6"/>
+          <w:numId w:val="1"/>
         </w:numPr>
-        <w:spacing w:after="0" w:line="256" w:lineRule="auto"/>
+        <w:spacing w:after="0"/>
         <w:jc w:val="both"/>
       </w:pPr>
       <w:r>
@@ -48,13 +48,22 @@
         <w:pStyle w:val="ListParagraph"/>
         <w:numPr>
           <w:ilvl w:val="0"/>
-          <w:numId w:val="7"/>
+          <w:numId w:val="2"/>
         </w:numPr>
-        <w:spacing w:after="0" w:line="256" w:lineRule="auto"/>
+        <w:spacing w:after="0"/>
         <w:jc w:val="both"/>
       </w:pPr>
       <w:r>
-        <w:t>Establish shared AES256 key: Diffie Hellman key exchange,</w:t>
+        <w:t>Establish shared AES256 key</w:t>
+      </w:r>
+      <w:r>
+        <w:t xml:space="preserve">: </w:t>
+      </w:r>
+      <w:r>
+        <w:t>Diffie Hellman key exchange</w:t>
+      </w:r>
+      <w:r>
+        <w:t>,</w:t>
       </w:r>
     </w:p>
     <w:p>
@@ -62,9 +71,9 @@
         <w:pStyle w:val="ListParagraph"/>
         <w:numPr>
           <w:ilvl w:val="0"/>
-          <w:numId w:val="7"/>
+          <w:numId w:val="2"/>
         </w:numPr>
-        <w:spacing w:after="0" w:line="256" w:lineRule="auto"/>
+        <w:spacing w:after="0"/>
         <w:jc w:val="both"/>
       </w:pPr>
       <w:r>
@@ -76,9 +85,9 @@
         <w:pStyle w:val="ListParagraph"/>
         <w:numPr>
           <w:ilvl w:val="0"/>
-          <w:numId w:val="7"/>
+          <w:numId w:val="2"/>
         </w:numPr>
-        <w:spacing w:after="0" w:line="256" w:lineRule="auto"/>
+        <w:spacing w:after="0"/>
         <w:jc w:val="both"/>
       </w:pPr>
       <w:r>
@@ -90,9 +99,9 @@
         <w:pStyle w:val="ListParagraph"/>
         <w:numPr>
           <w:ilvl w:val="0"/>
-          <w:numId w:val="7"/>
+          <w:numId w:val="2"/>
         </w:numPr>
-        <w:spacing w:after="0" w:line="256" w:lineRule="auto"/>
+        <w:spacing w:after="0"/>
         <w:jc w:val="both"/>
       </w:pPr>
       <w:r>
@@ -110,9 +119,9 @@
         <w:pStyle w:val="ListParagraph"/>
         <w:numPr>
           <w:ilvl w:val="0"/>
-          <w:numId w:val="6"/>
+          <w:numId w:val="1"/>
         </w:numPr>
-        <w:spacing w:after="0" w:line="256" w:lineRule="auto"/>
+        <w:spacing w:after="0"/>
         <w:jc w:val="both"/>
       </w:pPr>
       <w:r>
@@ -124,9 +133,9 @@
         <w:pStyle w:val="ListParagraph"/>
         <w:numPr>
           <w:ilvl w:val="0"/>
-          <w:numId w:val="7"/>
+          <w:numId w:val="2"/>
         </w:numPr>
-        <w:spacing w:after="0" w:line="256" w:lineRule="auto"/>
+        <w:spacing w:after="0"/>
         <w:jc w:val="both"/>
       </w:pPr>
       <w:r>
@@ -274,7 +283,16 @@
               <w:rPr>
                 <w:rFonts w:ascii="Cambria Math" w:eastAsiaTheme="minorEastAsia" w:hAnsi="Cambria Math"/>
               </w:rPr>
-              <m:t>scrypt</m:t>
+              <m:t>s</m:t>
+            </m:r>
+            <m:r>
+              <m:rPr>
+                <m:sty m:val="bi"/>
+              </m:rPr>
+              <w:rPr>
+                <w:rFonts w:ascii="Cambria Math" w:eastAsiaTheme="minorEastAsia" w:hAnsi="Cambria Math"/>
+              </w:rPr>
+              <m:t>crypt</m:t>
             </m:r>
           </m:e>
           <m:sub>
@@ -378,7 +396,19 @@
         <w:rPr>
           <w:rFonts w:eastAsiaTheme="minorEastAsia"/>
         </w:rPr>
-        <w:t xml:space="preserve"> and Scrypt hash function with configuration </w:t>
+        <w:t xml:space="preserve"> and </w:t>
+      </w:r>
+      <w:r>
+        <w:rPr>
+          <w:rFonts w:eastAsiaTheme="minorEastAsia"/>
+        </w:rPr>
+        <w:t>S</w:t>
+      </w:r>
+      <w:r>
+        <w:rPr>
+          <w:rFonts w:eastAsiaTheme="minorEastAsia"/>
+        </w:rPr>
+        <w:t xml:space="preserve">crypt hash function with configuration </w:t>
       </w:r>
       <m:oMath>
         <m:r>
@@ -395,7 +425,13 @@
         <w:rPr>
           <w:rFonts w:eastAsiaTheme="minorEastAsia"/>
         </w:rPr>
-        <w:t xml:space="preserve"> ,</w:t>
+        <w:t xml:space="preserve"> </w:t>
+      </w:r>
+      <w:r>
+        <w:rPr>
+          <w:rFonts w:eastAsiaTheme="minorEastAsia"/>
+        </w:rPr>
+        <w:t>,</w:t>
       </w:r>
     </w:p>
     <w:p>
@@ -403,13 +439,22 @@
         <w:pStyle w:val="ListParagraph"/>
         <w:numPr>
           <w:ilvl w:val="0"/>
-          <w:numId w:val="7"/>
+          <w:numId w:val="2"/>
         </w:numPr>
-        <w:spacing w:after="0" w:line="256" w:lineRule="auto"/>
+        <w:spacing w:after="0"/>
         <w:jc w:val="both"/>
       </w:pPr>
       <w:r>
-        <w:t xml:space="preserve">Sign the digest </w:t>
+        <w:t xml:space="preserve">Sign </w:t>
+      </w:r>
+      <w:r>
+        <w:t xml:space="preserve">the </w:t>
+      </w:r>
+      <w:r>
+        <w:t>digest</w:t>
+      </w:r>
+      <w:r>
+        <w:t xml:space="preserve"> </w:t>
       </w:r>
       <m:oMath>
         <m:func>
@@ -462,7 +507,10 @@
         </m:func>
       </m:oMath>
       <w:r>
-        <w:t xml:space="preserve"> with</w:t>
+        <w:t xml:space="preserve"> </w:t>
+      </w:r>
+      <w:r>
+        <w:t>with</w:t>
       </w:r>
       <m:oMath>
         <m:r>
@@ -520,7 +568,13 @@
         <w:rPr>
           <w:rFonts w:eastAsiaTheme="minorEastAsia"/>
         </w:rPr>
-        <w:t xml:space="preserve"> as </w:t>
+        <w:t xml:space="preserve"> </w:t>
+      </w:r>
+      <w:r>
+        <w:rPr>
+          <w:rFonts w:eastAsiaTheme="minorEastAsia"/>
+        </w:rPr>
+        <w:t xml:space="preserve">as </w:t>
       </w:r>
       <m:oMath>
         <m:r>
@@ -681,9 +735,9 @@
         <w:pStyle w:val="ListParagraph"/>
         <w:numPr>
           <w:ilvl w:val="0"/>
-          <w:numId w:val="7"/>
+          <w:numId w:val="2"/>
         </w:numPr>
-        <w:spacing w:after="0" w:line="256" w:lineRule="auto"/>
+        <w:spacing w:after="0"/>
         <w:jc w:val="both"/>
       </w:pPr>
       <w:r>
@@ -738,7 +792,98 @@
         <w:rPr>
           <w:rFonts w:eastAsiaTheme="minorEastAsia"/>
         </w:rPr>
-        <w:t xml:space="preserve"> and send </w:t>
+        <w:t xml:space="preserve"> </w:t>
+      </w:r>
+      <w:r>
+        <w:rPr>
+          <w:rFonts w:eastAsiaTheme="minorEastAsia"/>
+        </w:rPr>
+        <w:t xml:space="preserve">and send </w:t>
+      </w:r>
+      <m:oMath>
+        <m:r>
+          <m:rPr>
+            <m:sty m:val="p"/>
+          </m:rPr>
+          <w:rPr>
+            <w:rFonts w:ascii="Cambria Math" w:hAnsi="Cambria Math"/>
+          </w:rPr>
+          <m:t xml:space="preserve"> </m:t>
+        </m:r>
+        <m:sSup>
+          <m:sSupPr>
+            <m:ctrlPr>
+              <w:rPr>
+                <w:rFonts w:ascii="Cambria Math" w:hAnsi="Cambria Math"/>
+                <w:b/>
+                <w:bCs/>
+                <w:i/>
+              </w:rPr>
+            </m:ctrlPr>
+          </m:sSupPr>
+          <m:e>
+            <m:r>
+              <m:rPr>
+                <m:sty m:val="bi"/>
+              </m:rPr>
+              <w:rPr>
+                <w:rFonts w:ascii="Cambria Math" w:hAnsi="Cambria Math"/>
+              </w:rPr>
+              <m:t>m</m:t>
+            </m:r>
+          </m:e>
+          <m:sup>
+            <m:r>
+              <m:rPr>
+                <m:sty m:val="bi"/>
+              </m:rPr>
+              <w:rPr>
+                <w:rFonts w:ascii="Cambria Math" w:hAnsi="Cambria Math"/>
+              </w:rPr>
+              <m:t>Alice</m:t>
+            </m:r>
+          </m:sup>
+        </m:sSup>
+      </m:oMath>
+      <w:r>
+        <w:rPr>
+          <w:rFonts w:eastAsiaTheme="minorEastAsia"/>
+        </w:rPr>
+        <w:t xml:space="preserve"> to Bob (server)</w:t>
+      </w:r>
+      <w:r>
+        <w:rPr>
+          <w:rFonts w:eastAsiaTheme="minorEastAsia"/>
+        </w:rPr>
+        <w:t>.</w:t>
+      </w:r>
+    </w:p>
+    <w:p>
+      <w:pPr>
+        <w:pStyle w:val="ListParagraph"/>
+        <w:numPr>
+          <w:ilvl w:val="0"/>
+          <w:numId w:val="1"/>
+        </w:numPr>
+        <w:spacing w:after="0"/>
+        <w:jc w:val="both"/>
+      </w:pPr>
+      <w:r>
+        <w:t>For Bob (server):</w:t>
+      </w:r>
+    </w:p>
+    <w:p>
+      <w:pPr>
+        <w:pStyle w:val="ListParagraph"/>
+        <w:numPr>
+          <w:ilvl w:val="0"/>
+          <w:numId w:val="3"/>
+        </w:numPr>
+        <w:spacing w:after="0"/>
+        <w:jc w:val="both"/>
+      </w:pPr>
+      <w:r>
+        <w:t xml:space="preserve">Upon receiving </w:t>
       </w:r>
       <m:oMath>
         <m:sSup>
@@ -780,77 +925,13 @@
         <w:rPr>
           <w:rFonts w:eastAsiaTheme="minorEastAsia"/>
         </w:rPr>
-        <w:t xml:space="preserve"> to Bob (server).</w:t>
-      </w:r>
-    </w:p>
-    <w:p>
-      <w:pPr>
-        <w:pStyle w:val="ListParagraph"/>
-        <w:numPr>
-          <w:ilvl w:val="0"/>
-          <w:numId w:val="6"/>
-        </w:numPr>
-        <w:spacing w:after="0" w:line="256" w:lineRule="auto"/>
-        <w:jc w:val="both"/>
-      </w:pPr>
-      <w:r>
-        <w:t>For Bob (server):</w:t>
-      </w:r>
-    </w:p>
-    <w:p>
-      <w:pPr>
-        <w:pStyle w:val="ListParagraph"/>
-        <w:numPr>
-          <w:ilvl w:val="0"/>
-          <w:numId w:val="8"/>
-        </w:numPr>
-        <w:spacing w:after="0" w:line="256" w:lineRule="auto"/>
-        <w:jc w:val="both"/>
-      </w:pPr>
-      <w:r>
-        <w:t xml:space="preserve">Upon receiving </w:t>
-      </w:r>
-      <m:oMath>
-        <m:sSup>
-          <m:sSupPr>
-            <m:ctrlPr>
-              <w:rPr>
-                <w:rFonts w:ascii="Cambria Math" w:hAnsi="Cambria Math"/>
-                <w:b/>
-                <w:bCs/>
-                <w:i/>
-              </w:rPr>
-            </m:ctrlPr>
-          </m:sSupPr>
-          <m:e>
-            <m:r>
-              <m:rPr>
-                <m:sty m:val="bi"/>
-              </m:rPr>
-              <w:rPr>
-                <w:rFonts w:ascii="Cambria Math" w:hAnsi="Cambria Math"/>
-              </w:rPr>
-              <m:t>m</m:t>
-            </m:r>
-          </m:e>
-          <m:sup>
-            <m:r>
-              <m:rPr>
-                <m:sty m:val="bi"/>
-              </m:rPr>
-              <w:rPr>
-                <w:rFonts w:ascii="Cambria Math" w:hAnsi="Cambria Math"/>
-              </w:rPr>
-              <m:t>Alice</m:t>
-            </m:r>
-          </m:sup>
-        </m:sSup>
-      </m:oMath>
-      <w:r>
-        <w:rPr>
-          <w:rFonts w:eastAsiaTheme="minorEastAsia"/>
-        </w:rPr>
-        <w:t xml:space="preserve">, get the fields of the message as </w:t>
+        <w:t xml:space="preserve">, </w:t>
+      </w:r>
+      <w:r>
+        <w:rPr>
+          <w:rFonts w:eastAsiaTheme="minorEastAsia"/>
+        </w:rPr>
+        <w:t xml:space="preserve">get the fields of the message as </w:t>
       </w:r>
       <m:oMath>
         <m:r>
@@ -885,9 +966,9 @@
         <w:pStyle w:val="ListParagraph"/>
         <w:numPr>
           <w:ilvl w:val="0"/>
-          <w:numId w:val="8"/>
+          <w:numId w:val="3"/>
         </w:numPr>
-        <w:spacing w:after="0" w:line="256" w:lineRule="auto"/>
+        <w:spacing w:after="0"/>
         <w:jc w:val="both"/>
       </w:pPr>
       <w:r>
@@ -912,7 +993,16 @@
               <w:rPr>
                 <w:rFonts w:ascii="Cambria Math" w:eastAsiaTheme="minorEastAsia" w:hAnsi="Cambria Math"/>
               </w:rPr>
-              <m:t>scrypt</m:t>
+              <m:t>s</m:t>
+            </m:r>
+            <m:r>
+              <m:rPr>
+                <m:sty m:val="bi"/>
+              </m:rPr>
+              <w:rPr>
+                <w:rFonts w:ascii="Cambria Math" w:eastAsiaTheme="minorEastAsia" w:hAnsi="Cambria Math"/>
+              </w:rPr>
+              <m:t>crypt</m:t>
             </m:r>
           </m:e>
           <m:sub>
@@ -965,7 +1055,21 @@
           <w:rFonts w:eastAsiaTheme="minorEastAsia"/>
           <w:bCs/>
         </w:rPr>
-        <w:t>, if not valid then discard connection,</w:t>
+        <w:t>, if not valid then discard</w:t>
+      </w:r>
+      <w:r>
+        <w:rPr>
+          <w:rFonts w:eastAsiaTheme="minorEastAsia"/>
+          <w:bCs/>
+        </w:rPr>
+        <w:t xml:space="preserve"> connection</w:t>
+      </w:r>
+      <w:r>
+        <w:rPr>
+          <w:rFonts w:eastAsiaTheme="minorEastAsia"/>
+          <w:bCs/>
+        </w:rPr>
+        <w:t>,</w:t>
       </w:r>
     </w:p>
     <w:p>
@@ -973,9 +1077,9 @@
         <w:pStyle w:val="ListParagraph"/>
         <w:numPr>
           <w:ilvl w:val="0"/>
-          <w:numId w:val="8"/>
+          <w:numId w:val="3"/>
         </w:numPr>
-        <w:spacing w:after="0" w:line="256" w:lineRule="auto"/>
+        <w:spacing w:after="0"/>
         <w:jc w:val="both"/>
       </w:pPr>
       <w:r>
@@ -1119,9 +1223,9 @@
         <w:pStyle w:val="ListParagraph"/>
         <w:numPr>
           <w:ilvl w:val="0"/>
-          <w:numId w:val="8"/>
+          <w:numId w:val="3"/>
         </w:numPr>
-        <w:spacing w:after="0" w:line="256" w:lineRule="auto"/>
+        <w:spacing w:after="0"/>
         <w:jc w:val="both"/>
       </w:pPr>
       <w:r>
@@ -1204,9 +1308,9 @@
         <w:pStyle w:val="ListParagraph"/>
         <w:numPr>
           <w:ilvl w:val="0"/>
-          <w:numId w:val="8"/>
+          <w:numId w:val="3"/>
         </w:numPr>
-        <w:spacing w:after="0" w:line="256" w:lineRule="auto"/>
+        <w:spacing w:after="0"/>
         <w:jc w:val="both"/>
       </w:pPr>
       <w:r>
@@ -1321,7 +1425,14 @@
           <w:rFonts w:eastAsiaTheme="minorEastAsia"/>
           <w:bCs/>
         </w:rPr>
-        <w:t xml:space="preserve"> connection</w:t>
+        <w:t xml:space="preserve"> </w:t>
+      </w:r>
+      <w:r>
+        <w:rPr>
+          <w:rFonts w:eastAsiaTheme="minorEastAsia"/>
+          <w:bCs/>
+        </w:rPr>
+        <w:t>connection</w:t>
       </w:r>
       <w:r>
         <w:rPr>
@@ -1335,9 +1446,9 @@
         <w:pStyle w:val="ListParagraph"/>
         <w:numPr>
           <w:ilvl w:val="0"/>
-          <w:numId w:val="8"/>
+          <w:numId w:val="3"/>
         </w:numPr>
-        <w:spacing w:after="0" w:line="256" w:lineRule="auto"/>
+        <w:spacing w:after="0"/>
         <w:jc w:val="both"/>
       </w:pPr>
       <w:r>
@@ -1487,6 +1598,242 @@
             </m:r>
           </m:sup>
         </m:sSubSup>
+        <m:r>
+          <m:rPr>
+            <m:sty m:val="bi"/>
+          </m:rPr>
+          <w:rPr>
+            <w:rFonts w:ascii="Cambria Math" w:eastAsiaTheme="minorEastAsia" w:hAnsi="Cambria Math"/>
+          </w:rPr>
+          <m:t xml:space="preserve"> | </m:t>
+        </m:r>
+        <m:sSup>
+          <m:sSupPr>
+            <m:ctrlPr>
+              <w:rPr>
+                <w:rFonts w:ascii="Cambria Math" w:eastAsiaTheme="minorEastAsia" w:hAnsi="Cambria Math"/>
+                <w:b/>
+                <w:i/>
+              </w:rPr>
+            </m:ctrlPr>
+          </m:sSupPr>
+          <m:e>
+            <m:r>
+              <m:rPr>
+                <m:sty m:val="bi"/>
+              </m:rPr>
+              <w:rPr>
+                <w:rFonts w:ascii="Cambria Math" w:eastAsiaTheme="minorEastAsia" w:hAnsi="Cambria Math"/>
+              </w:rPr>
+              <m:t>nonce</m:t>
+            </m:r>
+          </m:e>
+          <m:sup>
+            <m:r>
+              <m:rPr>
+                <m:sty m:val="bi"/>
+              </m:rPr>
+              <w:rPr>
+                <w:rFonts w:ascii="Cambria Math" w:eastAsiaTheme="minorEastAsia" w:hAnsi="Cambria Math"/>
+              </w:rPr>
+              <m:t>'</m:t>
+            </m:r>
+          </m:sup>
+        </m:sSup>
+      </m:oMath>
+      <w:r>
+        <w:rPr>
+          <w:rFonts w:eastAsiaTheme="minorEastAsia"/>
+        </w:rPr>
+        <w:t xml:space="preserve"> </w:t>
+      </w:r>
+      <w:r>
+        <w:rPr>
+          <w:rFonts w:eastAsiaTheme="minorEastAsia"/>
+        </w:rPr>
+        <w:t xml:space="preserve">such that </w:t>
+      </w:r>
+      <m:oMath>
+        <m:sSub>
+          <m:sSubPr>
+            <m:ctrlPr>
+              <w:rPr>
+                <w:rFonts w:ascii="Cambria Math" w:eastAsiaTheme="minorEastAsia" w:hAnsi="Cambria Math"/>
+                <w:b/>
+                <w:i/>
+              </w:rPr>
+            </m:ctrlPr>
+          </m:sSubPr>
+          <m:e>
+            <m:r>
+              <m:rPr>
+                <m:sty m:val="bi"/>
+              </m:rPr>
+              <w:rPr>
+                <w:rFonts w:ascii="Cambria Math" w:eastAsiaTheme="minorEastAsia" w:hAnsi="Cambria Math"/>
+              </w:rPr>
+              <m:t>s</m:t>
+            </m:r>
+            <m:r>
+              <m:rPr>
+                <m:sty m:val="bi"/>
+              </m:rPr>
+              <w:rPr>
+                <w:rFonts w:ascii="Cambria Math" w:eastAsiaTheme="minorEastAsia" w:hAnsi="Cambria Math"/>
+              </w:rPr>
+              <m:t>crypt</m:t>
+            </m:r>
+          </m:e>
+          <m:sub>
+            <m:r>
+              <m:rPr>
+                <m:sty m:val="bi"/>
+              </m:rPr>
+              <w:rPr>
+                <w:rFonts w:ascii="Cambria Math" w:eastAsiaTheme="minorEastAsia" w:hAnsi="Cambria Math"/>
+              </w:rPr>
+              <m:t>C</m:t>
+            </m:r>
+          </m:sub>
+        </m:sSub>
+        <m:d>
+          <m:dPr>
+            <m:ctrlPr>
+              <w:rPr>
+                <w:rFonts w:ascii="Cambria Math" w:eastAsiaTheme="minorEastAsia" w:hAnsi="Cambria Math"/>
+                <w:b/>
+                <w:bCs/>
+                <w:i/>
+              </w:rPr>
+            </m:ctrlPr>
+          </m:dPr>
+          <m:e>
+            <m:sSup>
+              <m:sSupPr>
+                <m:ctrlPr>
+                  <w:rPr>
+                    <w:rFonts w:ascii="Cambria Math" w:eastAsiaTheme="minorEastAsia" w:hAnsi="Cambria Math"/>
+                    <w:b/>
+                    <w:bCs/>
+                    <w:i/>
+                  </w:rPr>
+                </m:ctrlPr>
+              </m:sSupPr>
+              <m:e>
+                <m:r>
+                  <m:rPr>
+                    <m:sty m:val="bi"/>
+                  </m:rPr>
+                  <w:rPr>
+                    <w:rFonts w:ascii="Cambria Math" w:eastAsiaTheme="minorEastAsia" w:hAnsi="Cambria Math"/>
+                  </w:rPr>
+                  <m:t>m</m:t>
+                </m:r>
+              </m:e>
+              <m:sup>
+                <m:r>
+                  <m:rPr>
+                    <m:sty m:val="bi"/>
+                  </m:rPr>
+                  <w:rPr>
+                    <w:rFonts w:ascii="Cambria Math" w:eastAsiaTheme="minorEastAsia" w:hAnsi="Cambria Math"/>
+                  </w:rPr>
+                  <m:t>'</m:t>
+                </m:r>
+              </m:sup>
+            </m:sSup>
+          </m:e>
+        </m:d>
+        <m:r>
+          <m:rPr>
+            <m:sty m:val="bi"/>
+          </m:rPr>
+          <w:rPr>
+            <w:rFonts w:ascii="Cambria Math" w:eastAsiaTheme="minorEastAsia" w:hAnsi="Cambria Math"/>
+          </w:rPr>
+          <m:t>&lt;k</m:t>
+        </m:r>
+      </m:oMath>
+      <w:r>
+        <w:rPr>
+          <w:rFonts w:eastAsiaTheme="minorEastAsia"/>
+        </w:rPr>
+        <w:t xml:space="preserve"> for some pre-determined </w:t>
+      </w:r>
+      <m:oMath>
+        <m:r>
+          <m:rPr>
+            <m:sty m:val="bi"/>
+          </m:rPr>
+          <w:rPr>
+            <w:rFonts w:ascii="Cambria Math" w:eastAsiaTheme="minorEastAsia" w:hAnsi="Cambria Math"/>
+          </w:rPr>
+          <m:t>k∈</m:t>
+        </m:r>
+        <m:sSup>
+          <m:sSupPr>
+            <m:ctrlPr>
+              <w:rPr>
+                <w:rFonts w:ascii="Cambria Math" w:eastAsiaTheme="minorEastAsia" w:hAnsi="Cambria Math"/>
+                <w:b/>
+                <w:bCs/>
+                <w:i/>
+              </w:rPr>
+            </m:ctrlPr>
+          </m:sSupPr>
+          <m:e>
+            <m:r>
+              <m:rPr>
+                <m:scr m:val="double-struck"/>
+                <m:sty m:val="bi"/>
+              </m:rPr>
+              <w:rPr>
+                <w:rFonts w:ascii="Cambria Math" w:eastAsiaTheme="minorEastAsia" w:hAnsi="Cambria Math"/>
+              </w:rPr>
+              <m:t>Z</m:t>
+            </m:r>
+          </m:e>
+          <m:sup>
+            <m:r>
+              <m:rPr>
+                <m:sty m:val="bi"/>
+              </m:rPr>
+              <w:rPr>
+                <w:rFonts w:ascii="Cambria Math" w:eastAsiaTheme="minorEastAsia" w:hAnsi="Cambria Math"/>
+              </w:rPr>
+              <m:t>+</m:t>
+            </m:r>
+          </m:sup>
+        </m:sSup>
+      </m:oMath>
+      <w:r>
+        <w:rPr>
+          <w:rFonts w:eastAsiaTheme="minorEastAsia"/>
+        </w:rPr>
+        <w:t xml:space="preserve"> and </w:t>
+      </w:r>
+      <w:r>
+        <w:rPr>
+          <w:rFonts w:eastAsiaTheme="minorEastAsia"/>
+        </w:rPr>
+        <w:t>S</w:t>
+      </w:r>
+      <w:r>
+        <w:rPr>
+          <w:rFonts w:eastAsiaTheme="minorEastAsia"/>
+        </w:rPr>
+        <w:t xml:space="preserve">crypt hash function with configuration </w:t>
+      </w:r>
+      <m:oMath>
+        <m:r>
+          <m:rPr>
+            <m:sty m:val="bi"/>
+          </m:rPr>
+          <w:rPr>
+            <w:rFonts w:ascii="Cambria Math" w:eastAsiaTheme="minorEastAsia" w:hAnsi="Cambria Math"/>
+          </w:rPr>
+          <m:t>C</m:t>
+        </m:r>
       </m:oMath>
       <w:r>
         <w:rPr>
@@ -1500,9 +1847,9 @@
         <w:pStyle w:val="ListParagraph"/>
         <w:numPr>
           <w:ilvl w:val="0"/>
-          <w:numId w:val="8"/>
+          <w:numId w:val="3"/>
         </w:numPr>
-        <w:spacing w:after="0" w:line="256" w:lineRule="auto"/>
+        <w:spacing w:after="0"/>
         <w:jc w:val="both"/>
       </w:pPr>
       <w:r>
@@ -1862,9 +2209,9 @@
         <w:pStyle w:val="ListParagraph"/>
         <w:numPr>
           <w:ilvl w:val="0"/>
-          <w:numId w:val="8"/>
+          <w:numId w:val="3"/>
         </w:numPr>
-        <w:spacing w:after="0" w:line="256" w:lineRule="auto"/>
+        <w:spacing w:after="0"/>
         <w:jc w:val="both"/>
       </w:pPr>
       <w:r>
@@ -1996,9 +2343,24 @@
         <w:rPr>
           <w:rFonts w:eastAsiaTheme="minorEastAsia"/>
         </w:rPr>
-        <w:t xml:space="preserve"> and send </w:t>
+        <w:t xml:space="preserve"> </w:t>
+      </w:r>
+      <w:r>
+        <w:rPr>
+          <w:rFonts w:eastAsiaTheme="minorEastAsia"/>
+        </w:rPr>
+        <w:t xml:space="preserve">and send </w:t>
       </w:r>
       <m:oMath>
+        <m:r>
+          <m:rPr>
+            <m:sty m:val="p"/>
+          </m:rPr>
+          <w:rPr>
+            <w:rFonts w:ascii="Cambria Math" w:hAnsi="Cambria Math"/>
+          </w:rPr>
+          <m:t xml:space="preserve"> </m:t>
+        </m:r>
         <m:sSup>
           <m:sSupPr>
             <m:ctrlPr>
@@ -2038,7 +2400,13 @@
         <w:rPr>
           <w:rFonts w:eastAsiaTheme="minorEastAsia"/>
         </w:rPr>
-        <w:t xml:space="preserve"> to Alice (client).</w:t>
+        <w:t xml:space="preserve"> to Alice (client)</w:t>
+      </w:r>
+      <w:r>
+        <w:rPr>
+          <w:rFonts w:eastAsiaTheme="minorEastAsia"/>
+        </w:rPr>
+        <w:t>.</w:t>
       </w:r>
     </w:p>
     <w:p>
@@ -2046,9 +2414,9 @@
         <w:pStyle w:val="ListParagraph"/>
         <w:numPr>
           <w:ilvl w:val="0"/>
-          <w:numId w:val="6"/>
+          <w:numId w:val="1"/>
         </w:numPr>
-        <w:spacing w:after="0" w:line="256" w:lineRule="auto"/>
+        <w:spacing w:after="0"/>
         <w:jc w:val="both"/>
       </w:pPr>
       <w:r>
@@ -2060,9 +2428,9 @@
         <w:pStyle w:val="ListParagraph"/>
         <w:numPr>
           <w:ilvl w:val="0"/>
-          <w:numId w:val="9"/>
+          <w:numId w:val="5"/>
         </w:numPr>
-        <w:spacing w:after="0" w:line="256" w:lineRule="auto"/>
+        <w:spacing w:after="0"/>
         <w:jc w:val="both"/>
       </w:pPr>
       <w:r>
@@ -2202,9 +2570,145 @@
         <w:pStyle w:val="ListParagraph"/>
         <w:numPr>
           <w:ilvl w:val="0"/>
-          <w:numId w:val="8"/>
+          <w:numId w:val="5"/>
         </w:numPr>
-        <w:spacing w:after="0" w:line="256" w:lineRule="auto"/>
+        <w:spacing w:after="0"/>
+        <w:jc w:val="both"/>
+      </w:pPr>
+      <w:r>
+        <w:t xml:space="preserve">Check validity first as </w:t>
+      </w:r>
+      <m:oMath>
+        <m:sSub>
+          <m:sSubPr>
+            <m:ctrlPr>
+              <w:rPr>
+                <w:rFonts w:ascii="Cambria Math" w:eastAsiaTheme="minorEastAsia" w:hAnsi="Cambria Math"/>
+                <w:b/>
+                <w:i/>
+              </w:rPr>
+            </m:ctrlPr>
+          </m:sSubPr>
+          <m:e>
+            <m:r>
+              <m:rPr>
+                <m:sty m:val="bi"/>
+              </m:rPr>
+              <w:rPr>
+                <w:rFonts w:ascii="Cambria Math" w:eastAsiaTheme="minorEastAsia" w:hAnsi="Cambria Math"/>
+              </w:rPr>
+              <m:t>s</m:t>
+            </m:r>
+            <m:r>
+              <m:rPr>
+                <m:sty m:val="bi"/>
+              </m:rPr>
+              <w:rPr>
+                <w:rFonts w:ascii="Cambria Math" w:eastAsiaTheme="minorEastAsia" w:hAnsi="Cambria Math"/>
+              </w:rPr>
+              <m:t>crypt</m:t>
+            </m:r>
+          </m:e>
+          <m:sub>
+            <m:r>
+              <m:rPr>
+                <m:sty m:val="bi"/>
+              </m:rPr>
+              <w:rPr>
+                <w:rFonts w:ascii="Cambria Math" w:eastAsiaTheme="minorEastAsia" w:hAnsi="Cambria Math"/>
+              </w:rPr>
+              <m:t>C</m:t>
+            </m:r>
+          </m:sub>
+        </m:sSub>
+        <m:d>
+          <m:dPr>
+            <m:ctrlPr>
+              <w:rPr>
+                <w:rFonts w:ascii="Cambria Math" w:eastAsiaTheme="minorEastAsia" w:hAnsi="Cambria Math"/>
+                <w:b/>
+                <w:bCs/>
+                <w:i/>
+              </w:rPr>
+            </m:ctrlPr>
+          </m:dPr>
+          <m:e>
+            <m:sSup>
+              <m:sSupPr>
+                <m:ctrlPr>
+                  <w:rPr>
+                    <w:rFonts w:ascii="Cambria Math" w:eastAsiaTheme="minorEastAsia" w:hAnsi="Cambria Math"/>
+                    <w:b/>
+                    <w:bCs/>
+                    <w:i/>
+                  </w:rPr>
+                </m:ctrlPr>
+              </m:sSupPr>
+              <m:e>
+                <m:r>
+                  <m:rPr>
+                    <m:sty m:val="bi"/>
+                  </m:rPr>
+                  <w:rPr>
+                    <w:rFonts w:ascii="Cambria Math" w:eastAsiaTheme="minorEastAsia" w:hAnsi="Cambria Math"/>
+                  </w:rPr>
+                  <m:t>m</m:t>
+                </m:r>
+              </m:e>
+              <m:sup>
+                <m:r>
+                  <m:rPr>
+                    <m:sty m:val="bi"/>
+                  </m:rPr>
+                  <w:rPr>
+                    <w:rFonts w:ascii="Cambria Math" w:eastAsiaTheme="minorEastAsia" w:hAnsi="Cambria Math"/>
+                  </w:rPr>
+                  <m:t>'</m:t>
+                </m:r>
+              </m:sup>
+            </m:sSup>
+          </m:e>
+        </m:d>
+        <m:r>
+          <m:rPr>
+            <m:sty m:val="bi"/>
+          </m:rPr>
+          <w:rPr>
+            <w:rFonts w:ascii="Cambria Math" w:eastAsiaTheme="minorEastAsia" w:hAnsi="Cambria Math"/>
+          </w:rPr>
+          <m:t>&lt;k</m:t>
+        </m:r>
+      </m:oMath>
+      <w:r>
+        <w:rPr>
+          <w:rFonts w:eastAsiaTheme="minorEastAsia"/>
+          <w:bCs/>
+        </w:rPr>
+        <w:t>, if not valid then discard</w:t>
+      </w:r>
+      <w:r>
+        <w:rPr>
+          <w:rFonts w:eastAsiaTheme="minorEastAsia"/>
+          <w:bCs/>
+        </w:rPr>
+        <w:t xml:space="preserve"> </w:t>
+      </w:r>
+      <w:r>
+        <w:rPr>
+          <w:rFonts w:eastAsiaTheme="minorEastAsia"/>
+          <w:bCs/>
+        </w:rPr>
+        <w:t>connection,</w:t>
+      </w:r>
+    </w:p>
+    <w:p>
+      <w:pPr>
+        <w:pStyle w:val="ListParagraph"/>
+        <w:numPr>
+          <w:ilvl w:val="0"/>
+          <w:numId w:val="3"/>
+        </w:numPr>
+        <w:spacing w:after="0"/>
         <w:jc w:val="both"/>
       </w:pPr>
       <w:r>
@@ -2350,14 +2854,49 @@
             </m:r>
           </m:sup>
         </m:sSubSup>
+        <m:r>
+          <m:rPr>
+            <m:sty m:val="bi"/>
+          </m:rPr>
+          <w:rPr>
+            <w:rFonts w:ascii="Cambria Math" w:eastAsiaTheme="minorEastAsia" w:hAnsi="Cambria Math"/>
+          </w:rPr>
+          <m:t xml:space="preserve"> | </m:t>
+        </m:r>
+        <m:sSup>
+          <m:sSupPr>
+            <m:ctrlPr>
+              <w:rPr>
+                <w:rFonts w:ascii="Cambria Math" w:eastAsiaTheme="minorEastAsia" w:hAnsi="Cambria Math"/>
+                <w:b/>
+                <w:i/>
+              </w:rPr>
+            </m:ctrlPr>
+          </m:sSupPr>
+          <m:e>
+            <m:r>
+              <m:rPr>
+                <m:sty m:val="bi"/>
+              </m:rPr>
+              <w:rPr>
+                <w:rFonts w:ascii="Cambria Math" w:eastAsiaTheme="minorEastAsia" w:hAnsi="Cambria Math"/>
+              </w:rPr>
+              <m:t>nonce</m:t>
+            </m:r>
+          </m:e>
+          <m:sup>
+            <m:r>
+              <m:rPr>
+                <m:sty m:val="bi"/>
+              </m:rPr>
+              <w:rPr>
+                <w:rFonts w:ascii="Cambria Math" w:eastAsiaTheme="minorEastAsia" w:hAnsi="Cambria Math"/>
+              </w:rPr>
+              <m:t>'</m:t>
+            </m:r>
+          </m:sup>
+        </m:sSup>
       </m:oMath>
-      <w:r>
-        <w:rPr>
-          <w:rFonts w:eastAsiaTheme="minorEastAsia"/>
-          <w:b/>
-        </w:rPr>
-        <w:t xml:space="preserve"> </w:t>
-      </w:r>
       <w:r>
         <w:rPr>
           <w:rFonts w:eastAsiaTheme="minorEastAsia"/>
@@ -2371,9 +2910,9 @@
         <w:pStyle w:val="ListParagraph"/>
         <w:numPr>
           <w:ilvl w:val="0"/>
-          <w:numId w:val="8"/>
+          <w:numId w:val="3"/>
         </w:numPr>
-        <w:spacing w:after="0" w:line="256" w:lineRule="auto"/>
+        <w:spacing w:after="0"/>
         <w:jc w:val="both"/>
       </w:pPr>
       <w:r>
@@ -2456,9 +2995,9 @@
         <w:pStyle w:val="ListParagraph"/>
         <w:numPr>
           <w:ilvl w:val="0"/>
-          <w:numId w:val="9"/>
+          <w:numId w:val="5"/>
         </w:numPr>
-        <w:spacing w:after="0" w:line="256" w:lineRule="auto"/>
+        <w:spacing w:after="0"/>
         <w:jc w:val="both"/>
       </w:pPr>
       <w:r>
@@ -2641,7 +3180,14 @@
           <w:rFonts w:eastAsiaTheme="minorEastAsia"/>
           <w:bCs/>
         </w:rPr>
-        <w:t xml:space="preserve"> connection</w:t>
+        <w:t xml:space="preserve"> </w:t>
+      </w:r>
+      <w:r>
+        <w:rPr>
+          <w:rFonts w:eastAsiaTheme="minorEastAsia"/>
+          <w:bCs/>
+        </w:rPr>
+        <w:t>connection</w:t>
       </w:r>
       <w:r>
         <w:rPr>
@@ -2661,9 +3207,9 @@
         <w:pStyle w:val="ListParagraph"/>
         <w:numPr>
           <w:ilvl w:val="0"/>
-          <w:numId w:val="6"/>
+          <w:numId w:val="1"/>
         </w:numPr>
-        <w:spacing w:after="0" w:line="256" w:lineRule="auto"/>
+        <w:spacing w:after="0"/>
         <w:jc w:val="both"/>
       </w:pPr>
       <w:r>
@@ -3069,7 +3615,35 @@
           <w:rFonts w:eastAsiaTheme="minorEastAsia"/>
           <w:bCs/>
         </w:rPr>
-        <w:t xml:space="preserve"> . After 1 round trip, the secure communication has been established. Each message following the handshakes will be encrypted with the </w:t>
+        <w:t xml:space="preserve"> . After </w:t>
+      </w:r>
+      <w:r>
+        <w:rPr>
+          <w:rFonts w:eastAsiaTheme="minorEastAsia"/>
+          <w:bCs/>
+        </w:rPr>
+        <w:t>1</w:t>
+      </w:r>
+      <w:r>
+        <w:rPr>
+          <w:rFonts w:eastAsiaTheme="minorEastAsia"/>
+          <w:bCs/>
+        </w:rPr>
+        <w:t xml:space="preserve"> round trip, the secure communication has been established. Each message </w:t>
+      </w:r>
+      <w:r>
+        <w:rPr>
+          <w:rFonts w:eastAsiaTheme="minorEastAsia"/>
+          <w:bCs/>
+        </w:rPr>
+        <w:t xml:space="preserve">following the handshakes </w:t>
+      </w:r>
+      <w:r>
+        <w:rPr>
+          <w:rFonts w:eastAsiaTheme="minorEastAsia"/>
+          <w:bCs/>
+        </w:rPr>
+        <w:t xml:space="preserve">will be encrypted with the </w:t>
       </w:r>
       <m:oMath>
         <m:sSub>
@@ -3125,23 +3699,11 @@
     </w:p>
     <w:p>
       <w:pPr>
-        <w:pStyle w:val="ListParagraph"/>
-        <w:numPr>
-          <w:ilvl w:val="0"/>
-          <w:numId w:val="6"/>
-        </w:numPr>
-        <w:spacing w:after="0" w:line="256" w:lineRule="auto"/>
-        <w:jc w:val="both"/>
-      </w:pPr>
-      <w:r>
-        <w:rPr>
-          <w:rFonts w:eastAsiaTheme="minorEastAsia"/>
-          <w:bCs/>
-        </w:rPr>
-        <w:t>Note that only the client side who is initiating the secure communication has to pay for the proof of work effort. Hence for malicious nodes who try to abnormally increase their out-degree, the price to pay increases linearly.</w:t>
-      </w:r>
+        <w:tabs>
+          <w:tab w:val="left" w:pos="1140"/>
+        </w:tabs>
+      </w:pPr>
     </w:p>
-    <w:p/>
     <w:sectPr>
       <w:footerReference w:type="default" r:id="rId7"/>
       <w:pgSz w:w="12240" w:h="15840"/>
@@ -3753,88 +4315,6 @@
   </w:num>
   <w:num w:numId="5">
     <w:abstractNumId w:val="4"/>
-  </w:num>
-  <w:num w:numId="6">
-    <w:abstractNumId w:val="1"/>
-    <w:lvlOverride w:ilvl="0">
-      <w:startOverride w:val="1"/>
-    </w:lvlOverride>
-    <w:lvlOverride w:ilvl="1">
-      <w:startOverride w:val="1"/>
-    </w:lvlOverride>
-    <w:lvlOverride w:ilvl="2">
-      <w:startOverride w:val="1"/>
-    </w:lvlOverride>
-    <w:lvlOverride w:ilvl="3">
-      <w:startOverride w:val="1"/>
-    </w:lvlOverride>
-    <w:lvlOverride w:ilvl="4">
-      <w:startOverride w:val="1"/>
-    </w:lvlOverride>
-    <w:lvlOverride w:ilvl="5">
-      <w:startOverride w:val="1"/>
-    </w:lvlOverride>
-    <w:lvlOverride w:ilvl="6">
-      <w:startOverride w:val="1"/>
-    </w:lvlOverride>
-    <w:lvlOverride w:ilvl="7">
-      <w:startOverride w:val="1"/>
-    </w:lvlOverride>
-    <w:lvlOverride w:ilvl="8">
-      <w:startOverride w:val="1"/>
-    </w:lvlOverride>
-  </w:num>
-  <w:num w:numId="7">
-    <w:abstractNumId w:val="3"/>
-    <w:lvlOverride w:ilvl="0"/>
-    <w:lvlOverride w:ilvl="1"/>
-    <w:lvlOverride w:ilvl="2"/>
-    <w:lvlOverride w:ilvl="3"/>
-    <w:lvlOverride w:ilvl="4"/>
-    <w:lvlOverride w:ilvl="5"/>
-    <w:lvlOverride w:ilvl="6"/>
-    <w:lvlOverride w:ilvl="7"/>
-    <w:lvlOverride w:ilvl="8"/>
-  </w:num>
-  <w:num w:numId="8">
-    <w:abstractNumId w:val="2"/>
-    <w:lvlOverride w:ilvl="0"/>
-    <w:lvlOverride w:ilvl="1"/>
-    <w:lvlOverride w:ilvl="2"/>
-    <w:lvlOverride w:ilvl="3"/>
-    <w:lvlOverride w:ilvl="4"/>
-    <w:lvlOverride w:ilvl="5"/>
-    <w:lvlOverride w:ilvl="6"/>
-    <w:lvlOverride w:ilvl="7"/>
-    <w:lvlOverride w:ilvl="8"/>
-  </w:num>
-  <w:num w:numId="9">
-    <w:abstractNumId w:val="4"/>
-    <w:lvlOverride w:ilvl="0"/>
-    <w:lvlOverride w:ilvl="1">
-      <w:startOverride w:val="1"/>
-    </w:lvlOverride>
-    <w:lvlOverride w:ilvl="2">
-      <w:startOverride w:val="1"/>
-    </w:lvlOverride>
-    <w:lvlOverride w:ilvl="3">
-      <w:startOverride w:val="1"/>
-    </w:lvlOverride>
-    <w:lvlOverride w:ilvl="4">
-      <w:startOverride w:val="1"/>
-    </w:lvlOverride>
-    <w:lvlOverride w:ilvl="5">
-      <w:startOverride w:val="1"/>
-    </w:lvlOverride>
-    <w:lvlOverride w:ilvl="6">
-      <w:startOverride w:val="1"/>
-    </w:lvlOverride>
-    <w:lvlOverride w:ilvl="7">
-      <w:startOverride w:val="1"/>
-    </w:lvlOverride>
-    <w:lvlOverride w:ilvl="8">
-      <w:startOverride w:val="1"/>
-    </w:lvlOverride>
   </w:num>
 </w:numbering>
 </file>
@@ -4237,10 +4717,6 @@
   <w:style w:type="paragraph" w:default="1" w:styleId="Normal">
     <w:name w:val="Normal"/>
     <w:qFormat/>
-    <w:rsid w:val="0034224F"/>
-    <w:pPr>
-      <w:spacing w:line="256" w:lineRule="auto"/>
-    </w:pPr>
   </w:style>
   <w:style w:type="character" w:default="1" w:styleId="DefaultParagraphFont">
     <w:name w:val="Default Paragraph Font"/>
@@ -4276,7 +4752,6 @@
     <w:qFormat/>
     <w:rsid w:val="00CB177A"/>
     <w:pPr>
-      <w:spacing w:line="259" w:lineRule="auto"/>
       <w:ind w:left="720"/>
       <w:contextualSpacing/>
     </w:pPr>

</xml_diff>

<commit_message>
secure communication protocol update: PoW improved
</commit_message>
<xml_diff>
--- a/docs/comms_protocol.docx
+++ b/docs/comms_protocol.docx
@@ -92,6 +92,26 @@
       </w:pPr>
       <w:r>
         <w:t>Since there will be no CA, we need Proof of Work for the identity,</w:t>
+      </w:r>
+    </w:p>
+    <w:p>
+      <w:pPr>
+        <w:pStyle w:val="ListParagraph"/>
+        <w:numPr>
+          <w:ilvl w:val="0"/>
+          <w:numId w:val="2"/>
+        </w:numPr>
+        <w:spacing w:after="0"/>
+        <w:jc w:val="both"/>
+      </w:pPr>
+      <w:r>
+        <w:t xml:space="preserve">Proof of work </w:t>
+      </w:r>
+      <w:r>
+        <w:t>should</w:t>
+      </w:r>
+      <w:r>
+        <w:t xml:space="preserve"> not be used for more than 1 communication,</w:t>
       </w:r>
     </w:p>
     <w:p>
@@ -255,14 +275,138 @@
           <w:rPr>
             <w:rFonts w:ascii="Cambria Math" w:eastAsiaTheme="minorEastAsia" w:hAnsi="Cambria Math"/>
           </w:rPr>
-          <m:t xml:space="preserve"> | nonce</m:t>
+          <m:t xml:space="preserve"> </m:t>
+        </m:r>
+        <m:r>
+          <m:rPr>
+            <m:sty m:val="bi"/>
+          </m:rPr>
+          <w:rPr>
+            <w:rFonts w:ascii="Cambria Math" w:eastAsiaTheme="minorEastAsia" w:hAnsi="Cambria Math"/>
+          </w:rPr>
+          <m:t xml:space="preserve">| T | </m:t>
+        </m:r>
+        <m:sSub>
+          <m:sSubPr>
+            <m:ctrlPr>
+              <w:rPr>
+                <w:rFonts w:ascii="Cambria Math" w:eastAsiaTheme="minorEastAsia" w:hAnsi="Cambria Math"/>
+                <w:b/>
+                <w:i/>
+              </w:rPr>
+            </m:ctrlPr>
+          </m:sSubPr>
+          <m:e>
+            <m:d>
+              <m:dPr>
+                <m:ctrlPr>
+                  <w:rPr>
+                    <w:rFonts w:ascii="Cambria Math" w:eastAsiaTheme="minorEastAsia" w:hAnsi="Cambria Math"/>
+                    <w:b/>
+                    <w:i/>
+                  </w:rPr>
+                </m:ctrlPr>
+              </m:dPr>
+              <m:e>
+                <m:r>
+                  <m:rPr>
+                    <m:sty m:val="bi"/>
+                  </m:rPr>
+                  <w:rPr>
+                    <w:rFonts w:ascii="Cambria Math" w:eastAsiaTheme="minorEastAsia" w:hAnsi="Cambria Math"/>
+                  </w:rPr>
+                  <m:t>ip:port</m:t>
+                </m:r>
+              </m:e>
+            </m:d>
+          </m:e>
+          <m:sub>
+            <m:r>
+              <m:rPr>
+                <m:sty m:val="bi"/>
+              </m:rPr>
+              <w:rPr>
+                <w:rFonts w:ascii="Cambria Math" w:eastAsiaTheme="minorEastAsia" w:hAnsi="Cambria Math"/>
+              </w:rPr>
+              <m:t>Bob</m:t>
+            </m:r>
+          </m:sub>
+        </m:sSub>
+        <m:r>
+          <m:rPr>
+            <m:sty m:val="bi"/>
+          </m:rPr>
+          <w:rPr>
+            <w:rFonts w:ascii="Cambria Math" w:eastAsiaTheme="minorEastAsia" w:hAnsi="Cambria Math"/>
+          </w:rPr>
+          <m:t xml:space="preserve"> </m:t>
+        </m:r>
+        <m:r>
+          <m:rPr>
+            <m:sty m:val="bi"/>
+          </m:rPr>
+          <w:rPr>
+            <w:rFonts w:ascii="Cambria Math" w:eastAsiaTheme="minorEastAsia" w:hAnsi="Cambria Math"/>
+          </w:rPr>
+          <m:t>| nonce</m:t>
         </m:r>
       </m:oMath>
       <w:r>
         <w:rPr>
           <w:rFonts w:eastAsiaTheme="minorEastAsia"/>
         </w:rPr>
-        <w:t xml:space="preserve"> such that </w:t>
+        <w:t xml:space="preserve"> such that</w:t>
+      </w:r>
+      <w:r>
+        <w:rPr>
+          <w:rFonts w:eastAsiaTheme="minorEastAsia"/>
+        </w:rPr>
+        <w:t xml:space="preserve"> </w:t>
+      </w:r>
+      <m:oMath>
+        <m:r>
+          <m:rPr>
+            <m:sty m:val="bi"/>
+          </m:rPr>
+          <w:rPr>
+            <w:rFonts w:ascii="Cambria Math" w:eastAsiaTheme="minorEastAsia" w:hAnsi="Cambria Math"/>
+          </w:rPr>
+          <m:t>T</m:t>
+        </m:r>
+      </m:oMath>
+      <w:r>
+        <w:rPr>
+          <w:rFonts w:eastAsiaTheme="minorEastAsia"/>
+          <w:bCs/>
+        </w:rPr>
+        <w:t xml:space="preserve"> is the Unix</w:t>
+      </w:r>
+      <w:r>
+        <w:rPr>
+          <w:rFonts w:eastAsiaTheme="minorEastAsia"/>
+          <w:bCs/>
+          <w:vertAlign w:val="superscript"/>
+        </w:rPr>
+        <w:t>(1)</w:t>
+      </w:r>
+      <w:r>
+        <w:rPr>
+          <w:rFonts w:eastAsiaTheme="minorEastAsia"/>
+          <w:bCs/>
+        </w:rPr>
+        <w:t xml:space="preserve"> timestamp</w:t>
+      </w:r>
+      <w:r>
+        <w:rPr>
+          <w:rFonts w:eastAsiaTheme="minorEastAsia"/>
+        </w:rPr>
+        <w:t xml:space="preserve"> and</w:t>
+      </w:r>
+      <w:r>
+        <w:rPr>
+          <w:rFonts w:eastAsiaTheme="minorEastAsia"/>
+        </w:rPr>
+        <w:t xml:space="preserve"> </w:t>
       </w:r>
       <m:oMath>
         <m:sSub>
@@ -283,16 +427,7 @@
               <w:rPr>
                 <w:rFonts w:ascii="Cambria Math" w:eastAsiaTheme="minorEastAsia" w:hAnsi="Cambria Math"/>
               </w:rPr>
-              <m:t>s</m:t>
-            </m:r>
-            <m:r>
-              <m:rPr>
-                <m:sty m:val="bi"/>
-              </m:rPr>
-              <w:rPr>
-                <w:rFonts w:ascii="Cambria Math" w:eastAsiaTheme="minorEastAsia" w:hAnsi="Cambria Math"/>
-              </w:rPr>
-              <m:t>crypt</m:t>
+              <m:t>scrypt</m:t>
             </m:r>
           </m:e>
           <m:sub>
@@ -993,16 +1128,7 @@
               <w:rPr>
                 <w:rFonts w:ascii="Cambria Math" w:eastAsiaTheme="minorEastAsia" w:hAnsi="Cambria Math"/>
               </w:rPr>
-              <m:t>s</m:t>
-            </m:r>
-            <m:r>
-              <m:rPr>
-                <m:sty m:val="bi"/>
-              </m:rPr>
-              <w:rPr>
-                <w:rFonts w:ascii="Cambria Math" w:eastAsiaTheme="minorEastAsia" w:hAnsi="Cambria Math"/>
-              </w:rPr>
-              <m:t>crypt</m:t>
+              <m:t>scrypt</m:t>
             </m:r>
           </m:e>
           <m:sub>
@@ -1207,6 +1333,61 @@
           <w:rPr>
             <w:rFonts w:ascii="Cambria Math" w:eastAsiaTheme="minorEastAsia" w:hAnsi="Cambria Math"/>
           </w:rPr>
+          <m:t xml:space="preserve"> | T | </m:t>
+        </m:r>
+        <m:sSub>
+          <m:sSubPr>
+            <m:ctrlPr>
+              <w:rPr>
+                <w:rFonts w:ascii="Cambria Math" w:eastAsiaTheme="minorEastAsia" w:hAnsi="Cambria Math"/>
+                <w:b/>
+                <w:i/>
+              </w:rPr>
+            </m:ctrlPr>
+          </m:sSubPr>
+          <m:e>
+            <m:d>
+              <m:dPr>
+                <m:ctrlPr>
+                  <w:rPr>
+                    <w:rFonts w:ascii="Cambria Math" w:eastAsiaTheme="minorEastAsia" w:hAnsi="Cambria Math"/>
+                    <w:b/>
+                    <w:i/>
+                  </w:rPr>
+                </m:ctrlPr>
+              </m:dPr>
+              <m:e>
+                <m:r>
+                  <m:rPr>
+                    <m:sty m:val="bi"/>
+                  </m:rPr>
+                  <w:rPr>
+                    <w:rFonts w:ascii="Cambria Math" w:eastAsiaTheme="minorEastAsia" w:hAnsi="Cambria Math"/>
+                  </w:rPr>
+                  <m:t>ip:port</m:t>
+                </m:r>
+              </m:e>
+            </m:d>
+          </m:e>
+          <m:sub>
+            <m:r>
+              <m:rPr>
+                <m:sty m:val="bi"/>
+              </m:rPr>
+              <w:rPr>
+                <w:rFonts w:ascii="Cambria Math" w:eastAsiaTheme="minorEastAsia" w:hAnsi="Cambria Math"/>
+              </w:rPr>
+              <m:t>Bob</m:t>
+            </m:r>
+          </m:sub>
+        </m:sSub>
+        <m:r>
+          <m:rPr>
+            <m:sty m:val="bi"/>
+          </m:rPr>
+          <w:rPr>
+            <w:rFonts w:ascii="Cambria Math" w:eastAsiaTheme="minorEastAsia" w:hAnsi="Cambria Math"/>
+          </w:rPr>
           <m:t xml:space="preserve"> | nonce</m:t>
         </m:r>
       </m:oMath>
@@ -1439,6 +1620,232 @@
           <w:rFonts w:eastAsiaTheme="minorEastAsia"/>
         </w:rPr>
         <w:t>,</w:t>
+      </w:r>
+    </w:p>
+    <w:p>
+      <w:pPr>
+        <w:pStyle w:val="ListParagraph"/>
+        <w:numPr>
+          <w:ilvl w:val="0"/>
+          <w:numId w:val="3"/>
+        </w:numPr>
+        <w:spacing w:after="0"/>
+        <w:jc w:val="both"/>
+      </w:pPr>
+      <w:r>
+        <w:rPr>
+          <w:rFonts w:eastAsiaTheme="minorEastAsia"/>
+          <w:bCs/>
+        </w:rPr>
+        <w:t xml:space="preserve">Check if </w:t>
+      </w:r>
+      <m:oMath>
+        <m:r>
+          <m:rPr>
+            <m:sty m:val="bi"/>
+          </m:rPr>
+          <w:rPr>
+            <w:rFonts w:ascii="Cambria Math" w:eastAsiaTheme="minorEastAsia" w:hAnsi="Cambria Math"/>
+          </w:rPr>
+          <m:t>Now-T≤</m:t>
+        </m:r>
+        <m:sSub>
+          <m:sSubPr>
+            <m:ctrlPr>
+              <w:rPr>
+                <w:rFonts w:ascii="Cambria Math" w:eastAsiaTheme="minorEastAsia" w:hAnsi="Cambria Math"/>
+                <w:b/>
+                <w:i/>
+              </w:rPr>
+            </m:ctrlPr>
+          </m:sSubPr>
+          <m:e>
+            <m:r>
+              <m:rPr>
+                <m:sty m:val="bi"/>
+              </m:rPr>
+              <w:rPr>
+                <w:rFonts w:ascii="Cambria Math" w:eastAsiaTheme="minorEastAsia" w:hAnsi="Cambria Math"/>
+              </w:rPr>
+              <m:t>t</m:t>
+            </m:r>
+          </m:e>
+          <m:sub>
+            <m:r>
+              <m:rPr>
+                <m:sty m:val="bi"/>
+              </m:rPr>
+              <w:rPr>
+                <w:rFonts w:ascii="Cambria Math" w:eastAsiaTheme="minorEastAsia" w:hAnsi="Cambria Math"/>
+              </w:rPr>
+              <m:t>max</m:t>
+            </m:r>
+          </m:sub>
+        </m:sSub>
+      </m:oMath>
+      <w:r>
+        <w:rPr>
+          <w:rFonts w:eastAsiaTheme="minorEastAsia"/>
+          <w:bCs/>
+        </w:rPr>
+        <w:t xml:space="preserve"> for some pre-determined </w:t>
+      </w:r>
+      <m:oMath>
+        <m:sSub>
+          <m:sSubPr>
+            <m:ctrlPr>
+              <w:rPr>
+                <w:rFonts w:ascii="Cambria Math" w:eastAsiaTheme="minorEastAsia" w:hAnsi="Cambria Math"/>
+                <w:b/>
+                <w:i/>
+              </w:rPr>
+            </m:ctrlPr>
+          </m:sSubPr>
+          <m:e>
+            <m:r>
+              <m:rPr>
+                <m:sty m:val="bi"/>
+              </m:rPr>
+              <w:rPr>
+                <w:rFonts w:ascii="Cambria Math" w:eastAsiaTheme="minorEastAsia" w:hAnsi="Cambria Math"/>
+              </w:rPr>
+              <m:t>t</m:t>
+            </m:r>
+          </m:e>
+          <m:sub>
+            <m:r>
+              <m:rPr>
+                <m:sty m:val="bi"/>
+              </m:rPr>
+              <w:rPr>
+                <w:rFonts w:ascii="Cambria Math" w:eastAsiaTheme="minorEastAsia" w:hAnsi="Cambria Math"/>
+              </w:rPr>
+              <m:t>max</m:t>
+            </m:r>
+          </m:sub>
+        </m:sSub>
+        <m:r>
+          <m:rPr>
+            <m:sty m:val="bi"/>
+          </m:rPr>
+          <w:rPr>
+            <w:rFonts w:ascii="Cambria Math" w:eastAsiaTheme="minorEastAsia" w:hAnsi="Cambria Math"/>
+          </w:rPr>
+          <m:t>∈</m:t>
+        </m:r>
+        <m:sSup>
+          <m:sSupPr>
+            <m:ctrlPr>
+              <w:rPr>
+                <w:rFonts w:ascii="Cambria Math" w:eastAsiaTheme="minorEastAsia" w:hAnsi="Cambria Math"/>
+                <w:b/>
+                <w:bCs/>
+                <w:i/>
+              </w:rPr>
+            </m:ctrlPr>
+          </m:sSupPr>
+          <m:e>
+            <m:r>
+              <m:rPr>
+                <m:scr m:val="double-struck"/>
+                <m:sty m:val="bi"/>
+              </m:rPr>
+              <w:rPr>
+                <w:rFonts w:ascii="Cambria Math" w:eastAsiaTheme="minorEastAsia" w:hAnsi="Cambria Math"/>
+              </w:rPr>
+              <m:t>R</m:t>
+            </m:r>
+          </m:e>
+          <m:sup>
+            <m:r>
+              <m:rPr>
+                <m:sty m:val="bi"/>
+              </m:rPr>
+              <w:rPr>
+                <w:rFonts w:ascii="Cambria Math" w:eastAsiaTheme="minorEastAsia" w:hAnsi="Cambria Math"/>
+              </w:rPr>
+              <m:t>+</m:t>
+            </m:r>
+          </m:sup>
+        </m:sSup>
+      </m:oMath>
+      <w:r>
+        <w:rPr>
+          <w:rFonts w:eastAsiaTheme="minorEastAsia"/>
+        </w:rPr>
+        <w:t xml:space="preserve"> and if not then discard connection,</w:t>
+      </w:r>
+    </w:p>
+    <w:p>
+      <w:pPr>
+        <w:pStyle w:val="ListParagraph"/>
+        <w:numPr>
+          <w:ilvl w:val="0"/>
+          <w:numId w:val="3"/>
+        </w:numPr>
+        <w:spacing w:after="0"/>
+        <w:jc w:val="both"/>
+      </w:pPr>
+      <w:r>
+        <w:rPr>
+          <w:rFonts w:eastAsiaTheme="minorEastAsia"/>
+        </w:rPr>
+        <w:t xml:space="preserve">Check if </w:t>
+      </w:r>
+      <m:oMath>
+        <m:sSub>
+          <m:sSubPr>
+            <m:ctrlPr>
+              <w:rPr>
+                <w:rFonts w:ascii="Cambria Math" w:eastAsiaTheme="minorEastAsia" w:hAnsi="Cambria Math"/>
+                <w:b/>
+                <w:i/>
+              </w:rPr>
+            </m:ctrlPr>
+          </m:sSubPr>
+          <m:e>
+            <m:d>
+              <m:dPr>
+                <m:ctrlPr>
+                  <w:rPr>
+                    <w:rFonts w:ascii="Cambria Math" w:eastAsiaTheme="minorEastAsia" w:hAnsi="Cambria Math"/>
+                    <w:b/>
+                    <w:i/>
+                  </w:rPr>
+                </m:ctrlPr>
+              </m:dPr>
+              <m:e>
+                <m:r>
+                  <m:rPr>
+                    <m:sty m:val="bi"/>
+                  </m:rPr>
+                  <w:rPr>
+                    <w:rFonts w:ascii="Cambria Math" w:eastAsiaTheme="minorEastAsia" w:hAnsi="Cambria Math"/>
+                  </w:rPr>
+                  <m:t>ip:port</m:t>
+                </m:r>
+              </m:e>
+            </m:d>
+          </m:e>
+          <m:sub>
+            <m:r>
+              <m:rPr>
+                <m:sty m:val="bi"/>
+              </m:rPr>
+              <w:rPr>
+                <w:rFonts w:ascii="Cambria Math" w:eastAsiaTheme="minorEastAsia" w:hAnsi="Cambria Math"/>
+              </w:rPr>
+              <m:t>Bob</m:t>
+            </m:r>
+          </m:sub>
+        </m:sSub>
+      </m:oMath>
+      <w:r>
+        <w:rPr>
+          <w:rFonts w:eastAsiaTheme="minorEastAsia"/>
+          <w:bCs/>
+        </w:rPr>
+        <w:t xml:space="preserve"> is Bob’s P2P listening socket and if not then discard connection,</w:t>
       </w:r>
     </w:p>
     <w:p>
@@ -1625,6 +2032,103 @@
               <w:rPr>
                 <w:rFonts w:ascii="Cambria Math" w:eastAsiaTheme="minorEastAsia" w:hAnsi="Cambria Math"/>
               </w:rPr>
+              <m:t>T</m:t>
+            </m:r>
+          </m:e>
+          <m:sup>
+            <m:r>
+              <m:rPr>
+                <m:sty m:val="bi"/>
+              </m:rPr>
+              <w:rPr>
+                <w:rFonts w:ascii="Cambria Math" w:eastAsiaTheme="minorEastAsia" w:hAnsi="Cambria Math"/>
+              </w:rPr>
+              <m:t>'</m:t>
+            </m:r>
+          </m:sup>
+        </m:sSup>
+        <m:r>
+          <m:rPr>
+            <m:sty m:val="bi"/>
+          </m:rPr>
+          <w:rPr>
+            <w:rFonts w:ascii="Cambria Math" w:eastAsiaTheme="minorEastAsia" w:hAnsi="Cambria Math"/>
+          </w:rPr>
+          <m:t xml:space="preserve"> | </m:t>
+        </m:r>
+        <m:sSub>
+          <m:sSubPr>
+            <m:ctrlPr>
+              <w:rPr>
+                <w:rFonts w:ascii="Cambria Math" w:eastAsiaTheme="minorEastAsia" w:hAnsi="Cambria Math"/>
+                <w:b/>
+                <w:i/>
+              </w:rPr>
+            </m:ctrlPr>
+          </m:sSubPr>
+          <m:e>
+            <m:d>
+              <m:dPr>
+                <m:ctrlPr>
+                  <w:rPr>
+                    <w:rFonts w:ascii="Cambria Math" w:eastAsiaTheme="minorEastAsia" w:hAnsi="Cambria Math"/>
+                    <w:b/>
+                    <w:i/>
+                  </w:rPr>
+                </m:ctrlPr>
+              </m:dPr>
+              <m:e>
+                <m:r>
+                  <m:rPr>
+                    <m:sty m:val="bi"/>
+                  </m:rPr>
+                  <w:rPr>
+                    <w:rFonts w:ascii="Cambria Math" w:eastAsiaTheme="minorEastAsia" w:hAnsi="Cambria Math"/>
+                  </w:rPr>
+                  <m:t>ip:port</m:t>
+                </m:r>
+              </m:e>
+            </m:d>
+          </m:e>
+          <m:sub>
+            <m:r>
+              <m:rPr>
+                <m:sty m:val="bi"/>
+              </m:rPr>
+              <w:rPr>
+                <w:rFonts w:ascii="Cambria Math" w:eastAsiaTheme="minorEastAsia" w:hAnsi="Cambria Math"/>
+              </w:rPr>
+              <m:t>Alice</m:t>
+            </m:r>
+          </m:sub>
+        </m:sSub>
+        <m:r>
+          <m:rPr>
+            <m:sty m:val="bi"/>
+          </m:rPr>
+          <w:rPr>
+            <w:rFonts w:ascii="Cambria Math" w:eastAsiaTheme="minorEastAsia" w:hAnsi="Cambria Math"/>
+          </w:rPr>
+          <m:t xml:space="preserve"> | </m:t>
+        </m:r>
+        <m:sSup>
+          <m:sSupPr>
+            <m:ctrlPr>
+              <w:rPr>
+                <w:rFonts w:ascii="Cambria Math" w:eastAsiaTheme="minorEastAsia" w:hAnsi="Cambria Math"/>
+                <w:b/>
+                <w:i/>
+              </w:rPr>
+            </m:ctrlPr>
+          </m:sSupPr>
+          <m:e>
+            <m:r>
+              <m:rPr>
+                <m:sty m:val="bi"/>
+              </m:rPr>
+              <w:rPr>
+                <w:rFonts w:ascii="Cambria Math" w:eastAsiaTheme="minorEastAsia" w:hAnsi="Cambria Math"/>
+              </w:rPr>
               <m:t>nonce</m:t>
             </m:r>
           </m:e>
@@ -1651,7 +2155,82 @@
         <w:rPr>
           <w:rFonts w:eastAsiaTheme="minorEastAsia"/>
         </w:rPr>
-        <w:t xml:space="preserve">such that </w:t>
+        <w:t>such that</w:t>
+      </w:r>
+      <w:r>
+        <w:rPr>
+          <w:rFonts w:eastAsiaTheme="minorEastAsia"/>
+        </w:rPr>
+        <w:t xml:space="preserve"> </w:t>
+      </w:r>
+      <m:oMath>
+        <m:sSup>
+          <m:sSupPr>
+            <m:ctrlPr>
+              <w:rPr>
+                <w:rFonts w:ascii="Cambria Math" w:eastAsiaTheme="minorEastAsia" w:hAnsi="Cambria Math"/>
+                <w:b/>
+                <w:i/>
+              </w:rPr>
+            </m:ctrlPr>
+          </m:sSupPr>
+          <m:e>
+            <m:r>
+              <m:rPr>
+                <m:sty m:val="bi"/>
+              </m:rPr>
+              <w:rPr>
+                <w:rFonts w:ascii="Cambria Math" w:eastAsiaTheme="minorEastAsia" w:hAnsi="Cambria Math"/>
+              </w:rPr>
+              <m:t>T</m:t>
+            </m:r>
+          </m:e>
+          <m:sup>
+            <m:r>
+              <m:rPr>
+                <m:sty m:val="bi"/>
+              </m:rPr>
+              <w:rPr>
+                <w:rFonts w:ascii="Cambria Math" w:eastAsiaTheme="minorEastAsia" w:hAnsi="Cambria Math"/>
+              </w:rPr>
+              <m:t>'</m:t>
+            </m:r>
+          </m:sup>
+        </m:sSup>
+      </m:oMath>
+      <w:r>
+        <w:rPr>
+          <w:rFonts w:eastAsiaTheme="minorEastAsia"/>
+          <w:bCs/>
+        </w:rPr>
+        <w:t xml:space="preserve"> is the Unix</w:t>
+      </w:r>
+      <w:r>
+        <w:rPr>
+          <w:rFonts w:eastAsiaTheme="minorEastAsia"/>
+          <w:bCs/>
+          <w:vertAlign w:val="superscript"/>
+        </w:rPr>
+        <w:t>(1)</w:t>
+      </w:r>
+      <w:r>
+        <w:rPr>
+          <w:rFonts w:eastAsiaTheme="minorEastAsia"/>
+          <w:bCs/>
+        </w:rPr>
+        <w:t xml:space="preserve"> timestamp</w:t>
+      </w:r>
+      <w:r>
+        <w:rPr>
+          <w:rFonts w:eastAsiaTheme="minorEastAsia"/>
+        </w:rPr>
+        <w:t xml:space="preserve"> and</w:t>
+      </w:r>
+      <w:r>
+        <w:rPr>
+          <w:rFonts w:eastAsiaTheme="minorEastAsia"/>
+        </w:rPr>
+        <w:t xml:space="preserve"> </w:t>
       </w:r>
       <m:oMath>
         <m:sSub>
@@ -1672,16 +2251,7 @@
               <w:rPr>
                 <w:rFonts w:ascii="Cambria Math" w:eastAsiaTheme="minorEastAsia" w:hAnsi="Cambria Math"/>
               </w:rPr>
-              <m:t>s</m:t>
-            </m:r>
-            <m:r>
-              <m:rPr>
-                <m:sty m:val="bi"/>
-              </m:rPr>
-              <w:rPr>
-                <w:rFonts w:ascii="Cambria Math" w:eastAsiaTheme="minorEastAsia" w:hAnsi="Cambria Math"/>
-              </w:rPr>
-              <m:t>crypt</m:t>
+              <m:t>scrypt</m:t>
             </m:r>
           </m:e>
           <m:sub>
@@ -2597,16 +3167,7 @@
               <w:rPr>
                 <w:rFonts w:ascii="Cambria Math" w:eastAsiaTheme="minorEastAsia" w:hAnsi="Cambria Math"/>
               </w:rPr>
-              <m:t>s</m:t>
-            </m:r>
-            <m:r>
-              <m:rPr>
-                <m:sty m:val="bi"/>
-              </m:rPr>
-              <w:rPr>
-                <w:rFonts w:ascii="Cambria Math" w:eastAsiaTheme="minorEastAsia" w:hAnsi="Cambria Math"/>
-              </w:rPr>
-              <m:t>crypt</m:t>
+              <m:t>scrypt</m:t>
             </m:r>
           </m:e>
           <m:sub>
@@ -2881,6 +3442,103 @@
               <w:rPr>
                 <w:rFonts w:ascii="Cambria Math" w:eastAsiaTheme="minorEastAsia" w:hAnsi="Cambria Math"/>
               </w:rPr>
+              <m:t>T</m:t>
+            </m:r>
+          </m:e>
+          <m:sup>
+            <m:r>
+              <m:rPr>
+                <m:sty m:val="bi"/>
+              </m:rPr>
+              <w:rPr>
+                <w:rFonts w:ascii="Cambria Math" w:eastAsiaTheme="minorEastAsia" w:hAnsi="Cambria Math"/>
+              </w:rPr>
+              <m:t>'</m:t>
+            </m:r>
+          </m:sup>
+        </m:sSup>
+        <m:r>
+          <m:rPr>
+            <m:sty m:val="bi"/>
+          </m:rPr>
+          <w:rPr>
+            <w:rFonts w:ascii="Cambria Math" w:eastAsiaTheme="minorEastAsia" w:hAnsi="Cambria Math"/>
+          </w:rPr>
+          <m:t xml:space="preserve"> | </m:t>
+        </m:r>
+        <m:sSub>
+          <m:sSubPr>
+            <m:ctrlPr>
+              <w:rPr>
+                <w:rFonts w:ascii="Cambria Math" w:eastAsiaTheme="minorEastAsia" w:hAnsi="Cambria Math"/>
+                <w:b/>
+                <w:i/>
+              </w:rPr>
+            </m:ctrlPr>
+          </m:sSubPr>
+          <m:e>
+            <m:d>
+              <m:dPr>
+                <m:ctrlPr>
+                  <w:rPr>
+                    <w:rFonts w:ascii="Cambria Math" w:eastAsiaTheme="minorEastAsia" w:hAnsi="Cambria Math"/>
+                    <w:b/>
+                    <w:i/>
+                  </w:rPr>
+                </m:ctrlPr>
+              </m:dPr>
+              <m:e>
+                <m:r>
+                  <m:rPr>
+                    <m:sty m:val="bi"/>
+                  </m:rPr>
+                  <w:rPr>
+                    <w:rFonts w:ascii="Cambria Math" w:eastAsiaTheme="minorEastAsia" w:hAnsi="Cambria Math"/>
+                  </w:rPr>
+                  <m:t>ip:port</m:t>
+                </m:r>
+              </m:e>
+            </m:d>
+          </m:e>
+          <m:sub>
+            <m:r>
+              <m:rPr>
+                <m:sty m:val="bi"/>
+              </m:rPr>
+              <w:rPr>
+                <w:rFonts w:ascii="Cambria Math" w:eastAsiaTheme="minorEastAsia" w:hAnsi="Cambria Math"/>
+              </w:rPr>
+              <m:t>Alice</m:t>
+            </m:r>
+          </m:sub>
+        </m:sSub>
+        <m:r>
+          <m:rPr>
+            <m:sty m:val="bi"/>
+          </m:rPr>
+          <w:rPr>
+            <w:rFonts w:ascii="Cambria Math" w:eastAsiaTheme="minorEastAsia" w:hAnsi="Cambria Math"/>
+          </w:rPr>
+          <m:t xml:space="preserve"> | </m:t>
+        </m:r>
+        <m:sSup>
+          <m:sSupPr>
+            <m:ctrlPr>
+              <w:rPr>
+                <w:rFonts w:ascii="Cambria Math" w:eastAsiaTheme="minorEastAsia" w:hAnsi="Cambria Math"/>
+                <w:b/>
+                <w:i/>
+              </w:rPr>
+            </m:ctrlPr>
+          </m:sSupPr>
+          <m:e>
+            <m:r>
+              <m:rPr>
+                <m:sty m:val="bi"/>
+              </m:rPr>
+              <w:rPr>
+                <w:rFonts w:ascii="Cambria Math" w:eastAsiaTheme="minorEastAsia" w:hAnsi="Cambria Math"/>
+              </w:rPr>
               <m:t>nonce</m:t>
             </m:r>
           </m:e>
@@ -2995,7 +3653,7 @@
         <w:pStyle w:val="ListParagraph"/>
         <w:numPr>
           <w:ilvl w:val="0"/>
-          <w:numId w:val="5"/>
+          <w:numId w:val="3"/>
         </w:numPr>
         <w:spacing w:after="0"/>
         <w:jc w:val="both"/>
@@ -3192,6 +3850,324 @@
       <w:r>
         <w:rPr>
           <w:rFonts w:eastAsiaTheme="minorEastAsia"/>
+        </w:rPr>
+        <w:t>,</w:t>
+      </w:r>
+    </w:p>
+    <w:p>
+      <w:pPr>
+        <w:pStyle w:val="ListParagraph"/>
+        <w:numPr>
+          <w:ilvl w:val="0"/>
+          <w:numId w:val="3"/>
+        </w:numPr>
+        <w:spacing w:after="0"/>
+        <w:jc w:val="both"/>
+      </w:pPr>
+      <w:r>
+        <w:rPr>
+          <w:rFonts w:eastAsiaTheme="minorEastAsia"/>
+          <w:bCs/>
+        </w:rPr>
+        <w:t xml:space="preserve">Check if </w:t>
+      </w:r>
+      <m:oMath>
+        <m:r>
+          <m:rPr>
+            <m:sty m:val="bi"/>
+          </m:rPr>
+          <w:rPr>
+            <w:rFonts w:ascii="Cambria Math" w:eastAsiaTheme="minorEastAsia" w:hAnsi="Cambria Math"/>
+          </w:rPr>
+          <m:t>Now-</m:t>
+        </m:r>
+        <m:sSup>
+          <m:sSupPr>
+            <m:ctrlPr>
+              <w:rPr>
+                <w:rFonts w:ascii="Cambria Math" w:eastAsiaTheme="minorEastAsia" w:hAnsi="Cambria Math"/>
+                <w:b/>
+                <w:i/>
+              </w:rPr>
+            </m:ctrlPr>
+          </m:sSupPr>
+          <m:e>
+            <m:r>
+              <m:rPr>
+                <m:sty m:val="bi"/>
+              </m:rPr>
+              <w:rPr>
+                <w:rFonts w:ascii="Cambria Math" w:eastAsiaTheme="minorEastAsia" w:hAnsi="Cambria Math"/>
+              </w:rPr>
+              <m:t>T</m:t>
+            </m:r>
+          </m:e>
+          <m:sup>
+            <m:r>
+              <m:rPr>
+                <m:sty m:val="bi"/>
+              </m:rPr>
+              <w:rPr>
+                <w:rFonts w:ascii="Cambria Math" w:eastAsiaTheme="minorEastAsia" w:hAnsi="Cambria Math"/>
+              </w:rPr>
+              <m:t>'</m:t>
+            </m:r>
+          </m:sup>
+        </m:sSup>
+        <m:r>
+          <m:rPr>
+            <m:sty m:val="bi"/>
+          </m:rPr>
+          <w:rPr>
+            <w:rFonts w:ascii="Cambria Math" w:eastAsiaTheme="minorEastAsia" w:hAnsi="Cambria Math"/>
+          </w:rPr>
+          <m:t>≤</m:t>
+        </m:r>
+        <m:sSub>
+          <m:sSubPr>
+            <m:ctrlPr>
+              <w:rPr>
+                <w:rFonts w:ascii="Cambria Math" w:eastAsiaTheme="minorEastAsia" w:hAnsi="Cambria Math"/>
+                <w:b/>
+                <w:i/>
+              </w:rPr>
+            </m:ctrlPr>
+          </m:sSubPr>
+          <m:e>
+            <m:r>
+              <m:rPr>
+                <m:sty m:val="bi"/>
+              </m:rPr>
+              <w:rPr>
+                <w:rFonts w:ascii="Cambria Math" w:eastAsiaTheme="minorEastAsia" w:hAnsi="Cambria Math"/>
+              </w:rPr>
+              <m:t>t</m:t>
+            </m:r>
+          </m:e>
+          <m:sub>
+            <m:r>
+              <m:rPr>
+                <m:sty m:val="bi"/>
+              </m:rPr>
+              <w:rPr>
+                <w:rFonts w:ascii="Cambria Math" w:eastAsiaTheme="minorEastAsia" w:hAnsi="Cambria Math"/>
+              </w:rPr>
+              <m:t>max</m:t>
+            </m:r>
+          </m:sub>
+        </m:sSub>
+      </m:oMath>
+      <w:r>
+        <w:rPr>
+          <w:rFonts w:eastAsiaTheme="minorEastAsia"/>
+          <w:bCs/>
+        </w:rPr>
+        <w:t xml:space="preserve"> for some pre-determined </w:t>
+      </w:r>
+      <m:oMath>
+        <m:sSub>
+          <m:sSubPr>
+            <m:ctrlPr>
+              <w:rPr>
+                <w:rFonts w:ascii="Cambria Math" w:eastAsiaTheme="minorEastAsia" w:hAnsi="Cambria Math"/>
+                <w:b/>
+                <w:i/>
+              </w:rPr>
+            </m:ctrlPr>
+          </m:sSubPr>
+          <m:e>
+            <m:r>
+              <m:rPr>
+                <m:sty m:val="bi"/>
+              </m:rPr>
+              <w:rPr>
+                <w:rFonts w:ascii="Cambria Math" w:eastAsiaTheme="minorEastAsia" w:hAnsi="Cambria Math"/>
+              </w:rPr>
+              <m:t>t</m:t>
+            </m:r>
+          </m:e>
+          <m:sub>
+            <m:r>
+              <m:rPr>
+                <m:sty m:val="bi"/>
+              </m:rPr>
+              <w:rPr>
+                <w:rFonts w:ascii="Cambria Math" w:eastAsiaTheme="minorEastAsia" w:hAnsi="Cambria Math"/>
+              </w:rPr>
+              <m:t>max</m:t>
+            </m:r>
+          </m:sub>
+        </m:sSub>
+        <m:r>
+          <m:rPr>
+            <m:sty m:val="bi"/>
+          </m:rPr>
+          <w:rPr>
+            <w:rFonts w:ascii="Cambria Math" w:eastAsiaTheme="minorEastAsia" w:hAnsi="Cambria Math"/>
+          </w:rPr>
+          <m:t>∈</m:t>
+        </m:r>
+        <m:sSup>
+          <m:sSupPr>
+            <m:ctrlPr>
+              <w:rPr>
+                <w:rFonts w:ascii="Cambria Math" w:eastAsiaTheme="minorEastAsia" w:hAnsi="Cambria Math"/>
+                <w:b/>
+                <w:bCs/>
+                <w:i/>
+              </w:rPr>
+            </m:ctrlPr>
+          </m:sSupPr>
+          <m:e>
+            <m:r>
+              <m:rPr>
+                <m:scr m:val="double-struck"/>
+                <m:sty m:val="bi"/>
+              </m:rPr>
+              <w:rPr>
+                <w:rFonts w:ascii="Cambria Math" w:eastAsiaTheme="minorEastAsia" w:hAnsi="Cambria Math"/>
+              </w:rPr>
+              <m:t>R</m:t>
+            </m:r>
+          </m:e>
+          <m:sup>
+            <m:r>
+              <m:rPr>
+                <m:sty m:val="bi"/>
+              </m:rPr>
+              <w:rPr>
+                <w:rFonts w:ascii="Cambria Math" w:eastAsiaTheme="minorEastAsia" w:hAnsi="Cambria Math"/>
+              </w:rPr>
+              <m:t>+</m:t>
+            </m:r>
+          </m:sup>
+        </m:sSup>
+      </m:oMath>
+      <w:r>
+        <w:rPr>
+          <w:rFonts w:eastAsiaTheme="minorEastAsia"/>
+        </w:rPr>
+        <w:t xml:space="preserve"> and if not then discard connection,</w:t>
+      </w:r>
+    </w:p>
+    <w:p>
+      <w:pPr>
+        <w:pStyle w:val="ListParagraph"/>
+        <w:numPr>
+          <w:ilvl w:val="0"/>
+          <w:numId w:val="3"/>
+        </w:numPr>
+        <w:spacing w:after="0"/>
+        <w:jc w:val="both"/>
+      </w:pPr>
+      <w:r>
+        <w:rPr>
+          <w:rFonts w:eastAsiaTheme="minorEastAsia"/>
+        </w:rPr>
+        <w:t xml:space="preserve">Check if </w:t>
+      </w:r>
+      <m:oMath>
+        <m:sSub>
+          <m:sSubPr>
+            <m:ctrlPr>
+              <w:rPr>
+                <w:rFonts w:ascii="Cambria Math" w:eastAsiaTheme="minorEastAsia" w:hAnsi="Cambria Math"/>
+                <w:b/>
+                <w:i/>
+              </w:rPr>
+            </m:ctrlPr>
+          </m:sSubPr>
+          <m:e>
+            <m:d>
+              <m:dPr>
+                <m:ctrlPr>
+                  <w:rPr>
+                    <w:rFonts w:ascii="Cambria Math" w:eastAsiaTheme="minorEastAsia" w:hAnsi="Cambria Math"/>
+                    <w:b/>
+                    <w:i/>
+                  </w:rPr>
+                </m:ctrlPr>
+              </m:dPr>
+              <m:e>
+                <m:r>
+                  <m:rPr>
+                    <m:sty m:val="bi"/>
+                  </m:rPr>
+                  <w:rPr>
+                    <w:rFonts w:ascii="Cambria Math" w:eastAsiaTheme="minorEastAsia" w:hAnsi="Cambria Math"/>
+                  </w:rPr>
+                  <m:t>ip:port</m:t>
+                </m:r>
+              </m:e>
+            </m:d>
+          </m:e>
+          <m:sub>
+            <m:r>
+              <m:rPr>
+                <m:sty m:val="bi"/>
+              </m:rPr>
+              <w:rPr>
+                <w:rFonts w:ascii="Cambria Math" w:eastAsiaTheme="minorEastAsia" w:hAnsi="Cambria Math"/>
+              </w:rPr>
+              <m:t>Alice</m:t>
+            </m:r>
+          </m:sub>
+        </m:sSub>
+      </m:oMath>
+      <w:r>
+        <w:rPr>
+          <w:rFonts w:eastAsiaTheme="minorEastAsia"/>
+          <w:bCs/>
+        </w:rPr>
+        <w:t xml:space="preserve"> is </w:t>
+      </w:r>
+      <w:r>
+        <w:rPr>
+          <w:rFonts w:eastAsiaTheme="minorEastAsia"/>
+          <w:bCs/>
+        </w:rPr>
+        <w:t>Alice</w:t>
+      </w:r>
+      <w:r>
+        <w:rPr>
+          <w:rFonts w:eastAsiaTheme="minorEastAsia"/>
+          <w:bCs/>
+        </w:rPr>
+        <w:t xml:space="preserve">’s P2P </w:t>
+      </w:r>
+      <w:r>
+        <w:rPr>
+          <w:rFonts w:eastAsiaTheme="minorEastAsia"/>
+          <w:bCs/>
+        </w:rPr>
+        <w:t xml:space="preserve">client </w:t>
+      </w:r>
+      <w:r>
+        <w:rPr>
+          <w:rFonts w:eastAsiaTheme="minorEastAsia"/>
+          <w:bCs/>
+        </w:rPr>
+        <w:t>socket</w:t>
+      </w:r>
+      <w:r>
+        <w:rPr>
+          <w:rFonts w:eastAsiaTheme="minorEastAsia"/>
+          <w:bCs/>
+          <w:vertAlign w:val="superscript"/>
+        </w:rPr>
+        <w:t>(2)</w:t>
+      </w:r>
+      <w:r>
+        <w:rPr>
+          <w:rFonts w:eastAsiaTheme="minorEastAsia"/>
+          <w:bCs/>
+        </w:rPr>
+        <w:t xml:space="preserve"> and if not then discard connection</w:t>
+      </w:r>
+      <w:r>
+        <w:rPr>
+          <w:rFonts w:eastAsiaTheme="minorEastAsia"/>
+          <w:bCs/>
         </w:rPr>
         <w:t>.</w:t>
       </w:r>
@@ -3707,7 +4683,7 @@
     <w:sectPr>
       <w:footerReference w:type="default" r:id="rId7"/>
       <w:pgSz w:w="12240" w:h="15840"/>
-      <w:pgMar w:top="993" w:right="1041" w:bottom="1560" w:left="851" w:header="680" w:footer="964" w:gutter="0"/>
+      <w:pgMar w:top="993" w:right="1041" w:bottom="1560" w:left="851" w:header="680" w:footer="737" w:gutter="0"/>
       <w:cols w:space="708"/>
       <w:docGrid w:linePitch="360"/>
     </w:sectPr>
@@ -3755,6 +4731,46 @@
     </w:r>
     <w:r>
       <w:t>: We can check if a public key is known due to the out-of-band hostkey sharing mechanism.</w:t>
+    </w:r>
+  </w:p>
+  <w:p>
+    <w:pPr>
+      <w:pStyle w:val="Footer"/>
+    </w:pPr>
+    <w:r>
+      <w:rPr>
+        <w:vertAlign w:val="superscript"/>
+      </w:rPr>
+      <w:t>(1)</w:t>
+    </w:r>
+    <w:r>
+      <w:t xml:space="preserve">: </w:t>
+    </w:r>
+    <w:r>
+      <w:t>Number</w:t>
+    </w:r>
+    <w:r>
+      <w:t xml:space="preserve"> of seconds passed since January 1, 1970 UTC time zone.</w:t>
+    </w:r>
+  </w:p>
+  <w:p>
+    <w:pPr>
+      <w:pStyle w:val="Footer"/>
+    </w:pPr>
+    <w:r>
+      <w:rPr>
+        <w:vertAlign w:val="superscript"/>
+      </w:rPr>
+      <w:t>(2)</w:t>
+    </w:r>
+    <w:r>
+      <w:t>: The (</w:t>
+    </w:r>
+    <w:r>
+      <w:t>IP</w:t>
+    </w:r>
+    <w:r>
+      <w:t>, port) that Alice used as a client to connect to the server Bob.</w:t>
     </w:r>
   </w:p>
 </w:ftr>

</xml_diff>

<commit_message>
added more comments to GossipController, upgraded GossipController constructor, added String representation for GossipController, added GossipController construction from the config file, moved most of the config file processing logic into 'src/parser/ini/ini.go'
</commit_message>
<xml_diff>
--- a/docs/comms_protocol.docx
+++ b/docs/comms_protocol.docx
@@ -92,26 +92,6 @@
       </w:pPr>
       <w:r>
         <w:t>Since there will be no CA, we need Proof of Work for the identity,</w:t>
-      </w:r>
-    </w:p>
-    <w:p>
-      <w:pPr>
-        <w:pStyle w:val="ListParagraph"/>
-        <w:numPr>
-          <w:ilvl w:val="0"/>
-          <w:numId w:val="2"/>
-        </w:numPr>
-        <w:spacing w:after="0"/>
-        <w:jc w:val="both"/>
-      </w:pPr>
-      <w:r>
-        <w:t xml:space="preserve">Proof of work </w:t>
-      </w:r>
-      <w:r>
-        <w:t>should</w:t>
-      </w:r>
-      <w:r>
-        <w:t xml:space="preserve"> not be used for more than 1 communication,</w:t>
       </w:r>
     </w:p>
     <w:p>
@@ -275,138 +255,14 @@
           <w:rPr>
             <w:rFonts w:ascii="Cambria Math" w:eastAsiaTheme="minorEastAsia" w:hAnsi="Cambria Math"/>
           </w:rPr>
-          <m:t xml:space="preserve"> </m:t>
-        </m:r>
-        <m:r>
-          <m:rPr>
-            <m:sty m:val="bi"/>
-          </m:rPr>
-          <w:rPr>
-            <w:rFonts w:ascii="Cambria Math" w:eastAsiaTheme="minorEastAsia" w:hAnsi="Cambria Math"/>
-          </w:rPr>
-          <m:t xml:space="preserve">| T | </m:t>
-        </m:r>
-        <m:sSub>
-          <m:sSubPr>
-            <m:ctrlPr>
-              <w:rPr>
-                <w:rFonts w:ascii="Cambria Math" w:eastAsiaTheme="minorEastAsia" w:hAnsi="Cambria Math"/>
-                <w:b/>
-                <w:i/>
-              </w:rPr>
-            </m:ctrlPr>
-          </m:sSubPr>
-          <m:e>
-            <m:d>
-              <m:dPr>
-                <m:ctrlPr>
-                  <w:rPr>
-                    <w:rFonts w:ascii="Cambria Math" w:eastAsiaTheme="minorEastAsia" w:hAnsi="Cambria Math"/>
-                    <w:b/>
-                    <w:i/>
-                  </w:rPr>
-                </m:ctrlPr>
-              </m:dPr>
-              <m:e>
-                <m:r>
-                  <m:rPr>
-                    <m:sty m:val="bi"/>
-                  </m:rPr>
-                  <w:rPr>
-                    <w:rFonts w:ascii="Cambria Math" w:eastAsiaTheme="minorEastAsia" w:hAnsi="Cambria Math"/>
-                  </w:rPr>
-                  <m:t>ip:port</m:t>
-                </m:r>
-              </m:e>
-            </m:d>
-          </m:e>
-          <m:sub>
-            <m:r>
-              <m:rPr>
-                <m:sty m:val="bi"/>
-              </m:rPr>
-              <w:rPr>
-                <w:rFonts w:ascii="Cambria Math" w:eastAsiaTheme="minorEastAsia" w:hAnsi="Cambria Math"/>
-              </w:rPr>
-              <m:t>Bob</m:t>
-            </m:r>
-          </m:sub>
-        </m:sSub>
-        <m:r>
-          <m:rPr>
-            <m:sty m:val="bi"/>
-          </m:rPr>
-          <w:rPr>
-            <w:rFonts w:ascii="Cambria Math" w:eastAsiaTheme="minorEastAsia" w:hAnsi="Cambria Math"/>
-          </w:rPr>
-          <m:t xml:space="preserve"> </m:t>
-        </m:r>
-        <m:r>
-          <m:rPr>
-            <m:sty m:val="bi"/>
-          </m:rPr>
-          <w:rPr>
-            <w:rFonts w:ascii="Cambria Math" w:eastAsiaTheme="minorEastAsia" w:hAnsi="Cambria Math"/>
-          </w:rPr>
-          <m:t>| nonce</m:t>
+          <m:t xml:space="preserve"> | nonce</m:t>
         </m:r>
       </m:oMath>
       <w:r>
         <w:rPr>
           <w:rFonts w:eastAsiaTheme="minorEastAsia"/>
         </w:rPr>
-        <w:t xml:space="preserve"> such that</w:t>
-      </w:r>
-      <w:r>
-        <w:rPr>
-          <w:rFonts w:eastAsiaTheme="minorEastAsia"/>
-        </w:rPr>
-        <w:t xml:space="preserve"> </w:t>
-      </w:r>
-      <m:oMath>
-        <m:r>
-          <m:rPr>
-            <m:sty m:val="bi"/>
-          </m:rPr>
-          <w:rPr>
-            <w:rFonts w:ascii="Cambria Math" w:eastAsiaTheme="minorEastAsia" w:hAnsi="Cambria Math"/>
-          </w:rPr>
-          <m:t>T</m:t>
-        </m:r>
-      </m:oMath>
-      <w:r>
-        <w:rPr>
-          <w:rFonts w:eastAsiaTheme="minorEastAsia"/>
-          <w:bCs/>
-        </w:rPr>
-        <w:t xml:space="preserve"> is the Unix</w:t>
-      </w:r>
-      <w:r>
-        <w:rPr>
-          <w:rFonts w:eastAsiaTheme="minorEastAsia"/>
-          <w:bCs/>
-          <w:vertAlign w:val="superscript"/>
-        </w:rPr>
-        <w:t>(1)</w:t>
-      </w:r>
-      <w:r>
-        <w:rPr>
-          <w:rFonts w:eastAsiaTheme="minorEastAsia"/>
-          <w:bCs/>
-        </w:rPr>
-        <w:t xml:space="preserve"> timestamp</w:t>
-      </w:r>
-      <w:r>
-        <w:rPr>
-          <w:rFonts w:eastAsiaTheme="minorEastAsia"/>
-        </w:rPr>
-        <w:t xml:space="preserve"> and</w:t>
-      </w:r>
-      <w:r>
-        <w:rPr>
-          <w:rFonts w:eastAsiaTheme="minorEastAsia"/>
-        </w:rPr>
-        <w:t xml:space="preserve"> </w:t>
+        <w:t xml:space="preserve"> such that </w:t>
       </w:r>
       <m:oMath>
         <m:sSub>
@@ -427,7 +283,16 @@
               <w:rPr>
                 <w:rFonts w:ascii="Cambria Math" w:eastAsiaTheme="minorEastAsia" w:hAnsi="Cambria Math"/>
               </w:rPr>
-              <m:t>scrypt</m:t>
+              <m:t>s</m:t>
+            </m:r>
+            <m:r>
+              <m:rPr>
+                <m:sty m:val="bi"/>
+              </m:rPr>
+              <w:rPr>
+                <w:rFonts w:ascii="Cambria Math" w:eastAsiaTheme="minorEastAsia" w:hAnsi="Cambria Math"/>
+              </w:rPr>
+              <m:t>crypt</m:t>
             </m:r>
           </m:e>
           <m:sub>
@@ -1128,7 +993,16 @@
               <w:rPr>
                 <w:rFonts w:ascii="Cambria Math" w:eastAsiaTheme="minorEastAsia" w:hAnsi="Cambria Math"/>
               </w:rPr>
-              <m:t>scrypt</m:t>
+              <m:t>s</m:t>
+            </m:r>
+            <m:r>
+              <m:rPr>
+                <m:sty m:val="bi"/>
+              </m:rPr>
+              <w:rPr>
+                <w:rFonts w:ascii="Cambria Math" w:eastAsiaTheme="minorEastAsia" w:hAnsi="Cambria Math"/>
+              </w:rPr>
+              <m:t>crypt</m:t>
             </m:r>
           </m:e>
           <m:sub>
@@ -1326,61 +1200,6 @@
             </m:r>
           </m:sup>
         </m:sSubSup>
-        <m:r>
-          <m:rPr>
-            <m:sty m:val="bi"/>
-          </m:rPr>
-          <w:rPr>
-            <w:rFonts w:ascii="Cambria Math" w:eastAsiaTheme="minorEastAsia" w:hAnsi="Cambria Math"/>
-          </w:rPr>
-          <m:t xml:space="preserve"> | T | </m:t>
-        </m:r>
-        <m:sSub>
-          <m:sSubPr>
-            <m:ctrlPr>
-              <w:rPr>
-                <w:rFonts w:ascii="Cambria Math" w:eastAsiaTheme="minorEastAsia" w:hAnsi="Cambria Math"/>
-                <w:b/>
-                <w:i/>
-              </w:rPr>
-            </m:ctrlPr>
-          </m:sSubPr>
-          <m:e>
-            <m:d>
-              <m:dPr>
-                <m:ctrlPr>
-                  <w:rPr>
-                    <w:rFonts w:ascii="Cambria Math" w:eastAsiaTheme="minorEastAsia" w:hAnsi="Cambria Math"/>
-                    <w:b/>
-                    <w:i/>
-                  </w:rPr>
-                </m:ctrlPr>
-              </m:dPr>
-              <m:e>
-                <m:r>
-                  <m:rPr>
-                    <m:sty m:val="bi"/>
-                  </m:rPr>
-                  <w:rPr>
-                    <w:rFonts w:ascii="Cambria Math" w:eastAsiaTheme="minorEastAsia" w:hAnsi="Cambria Math"/>
-                  </w:rPr>
-                  <m:t>ip:port</m:t>
-                </m:r>
-              </m:e>
-            </m:d>
-          </m:e>
-          <m:sub>
-            <m:r>
-              <m:rPr>
-                <m:sty m:val="bi"/>
-              </m:rPr>
-              <w:rPr>
-                <w:rFonts w:ascii="Cambria Math" w:eastAsiaTheme="minorEastAsia" w:hAnsi="Cambria Math"/>
-              </w:rPr>
-              <m:t>Bob</m:t>
-            </m:r>
-          </m:sub>
-        </m:sSub>
         <m:r>
           <m:rPr>
             <m:sty m:val="bi"/>
@@ -1635,232 +1454,6 @@
       <w:r>
         <w:rPr>
           <w:rFonts w:eastAsiaTheme="minorEastAsia"/>
-          <w:bCs/>
-        </w:rPr>
-        <w:t xml:space="preserve">Check if </w:t>
-      </w:r>
-      <m:oMath>
-        <m:r>
-          <m:rPr>
-            <m:sty m:val="bi"/>
-          </m:rPr>
-          <w:rPr>
-            <w:rFonts w:ascii="Cambria Math" w:eastAsiaTheme="minorEastAsia" w:hAnsi="Cambria Math"/>
-          </w:rPr>
-          <m:t>Now-T≤</m:t>
-        </m:r>
-        <m:sSub>
-          <m:sSubPr>
-            <m:ctrlPr>
-              <w:rPr>
-                <w:rFonts w:ascii="Cambria Math" w:eastAsiaTheme="minorEastAsia" w:hAnsi="Cambria Math"/>
-                <w:b/>
-                <w:i/>
-              </w:rPr>
-            </m:ctrlPr>
-          </m:sSubPr>
-          <m:e>
-            <m:r>
-              <m:rPr>
-                <m:sty m:val="bi"/>
-              </m:rPr>
-              <w:rPr>
-                <w:rFonts w:ascii="Cambria Math" w:eastAsiaTheme="minorEastAsia" w:hAnsi="Cambria Math"/>
-              </w:rPr>
-              <m:t>t</m:t>
-            </m:r>
-          </m:e>
-          <m:sub>
-            <m:r>
-              <m:rPr>
-                <m:sty m:val="bi"/>
-              </m:rPr>
-              <w:rPr>
-                <w:rFonts w:ascii="Cambria Math" w:eastAsiaTheme="minorEastAsia" w:hAnsi="Cambria Math"/>
-              </w:rPr>
-              <m:t>max</m:t>
-            </m:r>
-          </m:sub>
-        </m:sSub>
-      </m:oMath>
-      <w:r>
-        <w:rPr>
-          <w:rFonts w:eastAsiaTheme="minorEastAsia"/>
-          <w:bCs/>
-        </w:rPr>
-        <w:t xml:space="preserve"> for some pre-determined </w:t>
-      </w:r>
-      <m:oMath>
-        <m:sSub>
-          <m:sSubPr>
-            <m:ctrlPr>
-              <w:rPr>
-                <w:rFonts w:ascii="Cambria Math" w:eastAsiaTheme="minorEastAsia" w:hAnsi="Cambria Math"/>
-                <w:b/>
-                <w:i/>
-              </w:rPr>
-            </m:ctrlPr>
-          </m:sSubPr>
-          <m:e>
-            <m:r>
-              <m:rPr>
-                <m:sty m:val="bi"/>
-              </m:rPr>
-              <w:rPr>
-                <w:rFonts w:ascii="Cambria Math" w:eastAsiaTheme="minorEastAsia" w:hAnsi="Cambria Math"/>
-              </w:rPr>
-              <m:t>t</m:t>
-            </m:r>
-          </m:e>
-          <m:sub>
-            <m:r>
-              <m:rPr>
-                <m:sty m:val="bi"/>
-              </m:rPr>
-              <w:rPr>
-                <w:rFonts w:ascii="Cambria Math" w:eastAsiaTheme="minorEastAsia" w:hAnsi="Cambria Math"/>
-              </w:rPr>
-              <m:t>max</m:t>
-            </m:r>
-          </m:sub>
-        </m:sSub>
-        <m:r>
-          <m:rPr>
-            <m:sty m:val="bi"/>
-          </m:rPr>
-          <w:rPr>
-            <w:rFonts w:ascii="Cambria Math" w:eastAsiaTheme="minorEastAsia" w:hAnsi="Cambria Math"/>
-          </w:rPr>
-          <m:t>∈</m:t>
-        </m:r>
-        <m:sSup>
-          <m:sSupPr>
-            <m:ctrlPr>
-              <w:rPr>
-                <w:rFonts w:ascii="Cambria Math" w:eastAsiaTheme="minorEastAsia" w:hAnsi="Cambria Math"/>
-                <w:b/>
-                <w:bCs/>
-                <w:i/>
-              </w:rPr>
-            </m:ctrlPr>
-          </m:sSupPr>
-          <m:e>
-            <m:r>
-              <m:rPr>
-                <m:scr m:val="double-struck"/>
-                <m:sty m:val="bi"/>
-              </m:rPr>
-              <w:rPr>
-                <w:rFonts w:ascii="Cambria Math" w:eastAsiaTheme="minorEastAsia" w:hAnsi="Cambria Math"/>
-              </w:rPr>
-              <m:t>R</m:t>
-            </m:r>
-          </m:e>
-          <m:sup>
-            <m:r>
-              <m:rPr>
-                <m:sty m:val="bi"/>
-              </m:rPr>
-              <w:rPr>
-                <w:rFonts w:ascii="Cambria Math" w:eastAsiaTheme="minorEastAsia" w:hAnsi="Cambria Math"/>
-              </w:rPr>
-              <m:t>+</m:t>
-            </m:r>
-          </m:sup>
-        </m:sSup>
-      </m:oMath>
-      <w:r>
-        <w:rPr>
-          <w:rFonts w:eastAsiaTheme="minorEastAsia"/>
-        </w:rPr>
-        <w:t xml:space="preserve"> and if not then discard connection,</w:t>
-      </w:r>
-    </w:p>
-    <w:p>
-      <w:pPr>
-        <w:pStyle w:val="ListParagraph"/>
-        <w:numPr>
-          <w:ilvl w:val="0"/>
-          <w:numId w:val="3"/>
-        </w:numPr>
-        <w:spacing w:after="0"/>
-        <w:jc w:val="both"/>
-      </w:pPr>
-      <w:r>
-        <w:rPr>
-          <w:rFonts w:eastAsiaTheme="minorEastAsia"/>
-        </w:rPr>
-        <w:t xml:space="preserve">Check if </w:t>
-      </w:r>
-      <m:oMath>
-        <m:sSub>
-          <m:sSubPr>
-            <m:ctrlPr>
-              <w:rPr>
-                <w:rFonts w:ascii="Cambria Math" w:eastAsiaTheme="minorEastAsia" w:hAnsi="Cambria Math"/>
-                <w:b/>
-                <w:i/>
-              </w:rPr>
-            </m:ctrlPr>
-          </m:sSubPr>
-          <m:e>
-            <m:d>
-              <m:dPr>
-                <m:ctrlPr>
-                  <w:rPr>
-                    <w:rFonts w:ascii="Cambria Math" w:eastAsiaTheme="minorEastAsia" w:hAnsi="Cambria Math"/>
-                    <w:b/>
-                    <w:i/>
-                  </w:rPr>
-                </m:ctrlPr>
-              </m:dPr>
-              <m:e>
-                <m:r>
-                  <m:rPr>
-                    <m:sty m:val="bi"/>
-                  </m:rPr>
-                  <w:rPr>
-                    <w:rFonts w:ascii="Cambria Math" w:eastAsiaTheme="minorEastAsia" w:hAnsi="Cambria Math"/>
-                  </w:rPr>
-                  <m:t>ip:port</m:t>
-                </m:r>
-              </m:e>
-            </m:d>
-          </m:e>
-          <m:sub>
-            <m:r>
-              <m:rPr>
-                <m:sty m:val="bi"/>
-              </m:rPr>
-              <w:rPr>
-                <w:rFonts w:ascii="Cambria Math" w:eastAsiaTheme="minorEastAsia" w:hAnsi="Cambria Math"/>
-              </w:rPr>
-              <m:t>Bob</m:t>
-            </m:r>
-          </m:sub>
-        </m:sSub>
-      </m:oMath>
-      <w:r>
-        <w:rPr>
-          <w:rFonts w:eastAsiaTheme="minorEastAsia"/>
-          <w:bCs/>
-        </w:rPr>
-        <w:t xml:space="preserve"> is Bob’s P2P listening socket and if not then discard connection,</w:t>
-      </w:r>
-    </w:p>
-    <w:p>
-      <w:pPr>
-        <w:pStyle w:val="ListParagraph"/>
-        <w:numPr>
-          <w:ilvl w:val="0"/>
-          <w:numId w:val="3"/>
-        </w:numPr>
-        <w:spacing w:after="0"/>
-        <w:jc w:val="both"/>
-      </w:pPr>
-      <w:r>
-        <w:rPr>
-          <w:rFonts w:eastAsiaTheme="minorEastAsia"/>
         </w:rPr>
         <w:t xml:space="preserve">Let handshake message </w:t>
       </w:r>
@@ -2032,103 +1625,6 @@
               <w:rPr>
                 <w:rFonts w:ascii="Cambria Math" w:eastAsiaTheme="minorEastAsia" w:hAnsi="Cambria Math"/>
               </w:rPr>
-              <m:t>T</m:t>
-            </m:r>
-          </m:e>
-          <m:sup>
-            <m:r>
-              <m:rPr>
-                <m:sty m:val="bi"/>
-              </m:rPr>
-              <w:rPr>
-                <w:rFonts w:ascii="Cambria Math" w:eastAsiaTheme="minorEastAsia" w:hAnsi="Cambria Math"/>
-              </w:rPr>
-              <m:t>'</m:t>
-            </m:r>
-          </m:sup>
-        </m:sSup>
-        <m:r>
-          <m:rPr>
-            <m:sty m:val="bi"/>
-          </m:rPr>
-          <w:rPr>
-            <w:rFonts w:ascii="Cambria Math" w:eastAsiaTheme="minorEastAsia" w:hAnsi="Cambria Math"/>
-          </w:rPr>
-          <m:t xml:space="preserve"> | </m:t>
-        </m:r>
-        <m:sSub>
-          <m:sSubPr>
-            <m:ctrlPr>
-              <w:rPr>
-                <w:rFonts w:ascii="Cambria Math" w:eastAsiaTheme="minorEastAsia" w:hAnsi="Cambria Math"/>
-                <w:b/>
-                <w:i/>
-              </w:rPr>
-            </m:ctrlPr>
-          </m:sSubPr>
-          <m:e>
-            <m:d>
-              <m:dPr>
-                <m:ctrlPr>
-                  <w:rPr>
-                    <w:rFonts w:ascii="Cambria Math" w:eastAsiaTheme="minorEastAsia" w:hAnsi="Cambria Math"/>
-                    <w:b/>
-                    <w:i/>
-                  </w:rPr>
-                </m:ctrlPr>
-              </m:dPr>
-              <m:e>
-                <m:r>
-                  <m:rPr>
-                    <m:sty m:val="bi"/>
-                  </m:rPr>
-                  <w:rPr>
-                    <w:rFonts w:ascii="Cambria Math" w:eastAsiaTheme="minorEastAsia" w:hAnsi="Cambria Math"/>
-                  </w:rPr>
-                  <m:t>ip:port</m:t>
-                </m:r>
-              </m:e>
-            </m:d>
-          </m:e>
-          <m:sub>
-            <m:r>
-              <m:rPr>
-                <m:sty m:val="bi"/>
-              </m:rPr>
-              <w:rPr>
-                <w:rFonts w:ascii="Cambria Math" w:eastAsiaTheme="minorEastAsia" w:hAnsi="Cambria Math"/>
-              </w:rPr>
-              <m:t>Alice</m:t>
-            </m:r>
-          </m:sub>
-        </m:sSub>
-        <m:r>
-          <m:rPr>
-            <m:sty m:val="bi"/>
-          </m:rPr>
-          <w:rPr>
-            <w:rFonts w:ascii="Cambria Math" w:eastAsiaTheme="minorEastAsia" w:hAnsi="Cambria Math"/>
-          </w:rPr>
-          <m:t xml:space="preserve"> | </m:t>
-        </m:r>
-        <m:sSup>
-          <m:sSupPr>
-            <m:ctrlPr>
-              <w:rPr>
-                <w:rFonts w:ascii="Cambria Math" w:eastAsiaTheme="minorEastAsia" w:hAnsi="Cambria Math"/>
-                <w:b/>
-                <w:i/>
-              </w:rPr>
-            </m:ctrlPr>
-          </m:sSupPr>
-          <m:e>
-            <m:r>
-              <m:rPr>
-                <m:sty m:val="bi"/>
-              </m:rPr>
-              <w:rPr>
-                <w:rFonts w:ascii="Cambria Math" w:eastAsiaTheme="minorEastAsia" w:hAnsi="Cambria Math"/>
-              </w:rPr>
               <m:t>nonce</m:t>
             </m:r>
           </m:e>
@@ -2155,82 +1651,7 @@
         <w:rPr>
           <w:rFonts w:eastAsiaTheme="minorEastAsia"/>
         </w:rPr>
-        <w:t>such that</w:t>
-      </w:r>
-      <w:r>
-        <w:rPr>
-          <w:rFonts w:eastAsiaTheme="minorEastAsia"/>
-        </w:rPr>
-        <w:t xml:space="preserve"> </w:t>
-      </w:r>
-      <m:oMath>
-        <m:sSup>
-          <m:sSupPr>
-            <m:ctrlPr>
-              <w:rPr>
-                <w:rFonts w:ascii="Cambria Math" w:eastAsiaTheme="minorEastAsia" w:hAnsi="Cambria Math"/>
-                <w:b/>
-                <w:i/>
-              </w:rPr>
-            </m:ctrlPr>
-          </m:sSupPr>
-          <m:e>
-            <m:r>
-              <m:rPr>
-                <m:sty m:val="bi"/>
-              </m:rPr>
-              <w:rPr>
-                <w:rFonts w:ascii="Cambria Math" w:eastAsiaTheme="minorEastAsia" w:hAnsi="Cambria Math"/>
-              </w:rPr>
-              <m:t>T</m:t>
-            </m:r>
-          </m:e>
-          <m:sup>
-            <m:r>
-              <m:rPr>
-                <m:sty m:val="bi"/>
-              </m:rPr>
-              <w:rPr>
-                <w:rFonts w:ascii="Cambria Math" w:eastAsiaTheme="minorEastAsia" w:hAnsi="Cambria Math"/>
-              </w:rPr>
-              <m:t>'</m:t>
-            </m:r>
-          </m:sup>
-        </m:sSup>
-      </m:oMath>
-      <w:r>
-        <w:rPr>
-          <w:rFonts w:eastAsiaTheme="minorEastAsia"/>
-          <w:bCs/>
-        </w:rPr>
-        <w:t xml:space="preserve"> is the Unix</w:t>
-      </w:r>
-      <w:r>
-        <w:rPr>
-          <w:rFonts w:eastAsiaTheme="minorEastAsia"/>
-          <w:bCs/>
-          <w:vertAlign w:val="superscript"/>
-        </w:rPr>
-        <w:t>(1)</w:t>
-      </w:r>
-      <w:r>
-        <w:rPr>
-          <w:rFonts w:eastAsiaTheme="minorEastAsia"/>
-          <w:bCs/>
-        </w:rPr>
-        <w:t xml:space="preserve"> timestamp</w:t>
-      </w:r>
-      <w:r>
-        <w:rPr>
-          <w:rFonts w:eastAsiaTheme="minorEastAsia"/>
-        </w:rPr>
-        <w:t xml:space="preserve"> and</w:t>
-      </w:r>
-      <w:r>
-        <w:rPr>
-          <w:rFonts w:eastAsiaTheme="minorEastAsia"/>
-        </w:rPr>
-        <w:t xml:space="preserve"> </w:t>
+        <w:t xml:space="preserve">such that </w:t>
       </w:r>
       <m:oMath>
         <m:sSub>
@@ -2251,7 +1672,16 @@
               <w:rPr>
                 <w:rFonts w:ascii="Cambria Math" w:eastAsiaTheme="minorEastAsia" w:hAnsi="Cambria Math"/>
               </w:rPr>
-              <m:t>scrypt</m:t>
+              <m:t>s</m:t>
+            </m:r>
+            <m:r>
+              <m:rPr>
+                <m:sty m:val="bi"/>
+              </m:rPr>
+              <w:rPr>
+                <w:rFonts w:ascii="Cambria Math" w:eastAsiaTheme="minorEastAsia" w:hAnsi="Cambria Math"/>
+              </w:rPr>
+              <m:t>crypt</m:t>
             </m:r>
           </m:e>
           <m:sub>
@@ -3167,7 +2597,16 @@
               <w:rPr>
                 <w:rFonts w:ascii="Cambria Math" w:eastAsiaTheme="minorEastAsia" w:hAnsi="Cambria Math"/>
               </w:rPr>
-              <m:t>scrypt</m:t>
+              <m:t>s</m:t>
+            </m:r>
+            <m:r>
+              <m:rPr>
+                <m:sty m:val="bi"/>
+              </m:rPr>
+              <w:rPr>
+                <w:rFonts w:ascii="Cambria Math" w:eastAsiaTheme="minorEastAsia" w:hAnsi="Cambria Math"/>
+              </w:rPr>
+              <m:t>crypt</m:t>
             </m:r>
           </m:e>
           <m:sub>
@@ -3442,103 +2881,6 @@
               <w:rPr>
                 <w:rFonts w:ascii="Cambria Math" w:eastAsiaTheme="minorEastAsia" w:hAnsi="Cambria Math"/>
               </w:rPr>
-              <m:t>T</m:t>
-            </m:r>
-          </m:e>
-          <m:sup>
-            <m:r>
-              <m:rPr>
-                <m:sty m:val="bi"/>
-              </m:rPr>
-              <w:rPr>
-                <w:rFonts w:ascii="Cambria Math" w:eastAsiaTheme="minorEastAsia" w:hAnsi="Cambria Math"/>
-              </w:rPr>
-              <m:t>'</m:t>
-            </m:r>
-          </m:sup>
-        </m:sSup>
-        <m:r>
-          <m:rPr>
-            <m:sty m:val="bi"/>
-          </m:rPr>
-          <w:rPr>
-            <w:rFonts w:ascii="Cambria Math" w:eastAsiaTheme="minorEastAsia" w:hAnsi="Cambria Math"/>
-          </w:rPr>
-          <m:t xml:space="preserve"> | </m:t>
-        </m:r>
-        <m:sSub>
-          <m:sSubPr>
-            <m:ctrlPr>
-              <w:rPr>
-                <w:rFonts w:ascii="Cambria Math" w:eastAsiaTheme="minorEastAsia" w:hAnsi="Cambria Math"/>
-                <w:b/>
-                <w:i/>
-              </w:rPr>
-            </m:ctrlPr>
-          </m:sSubPr>
-          <m:e>
-            <m:d>
-              <m:dPr>
-                <m:ctrlPr>
-                  <w:rPr>
-                    <w:rFonts w:ascii="Cambria Math" w:eastAsiaTheme="minorEastAsia" w:hAnsi="Cambria Math"/>
-                    <w:b/>
-                    <w:i/>
-                  </w:rPr>
-                </m:ctrlPr>
-              </m:dPr>
-              <m:e>
-                <m:r>
-                  <m:rPr>
-                    <m:sty m:val="bi"/>
-                  </m:rPr>
-                  <w:rPr>
-                    <w:rFonts w:ascii="Cambria Math" w:eastAsiaTheme="minorEastAsia" w:hAnsi="Cambria Math"/>
-                  </w:rPr>
-                  <m:t>ip:port</m:t>
-                </m:r>
-              </m:e>
-            </m:d>
-          </m:e>
-          <m:sub>
-            <m:r>
-              <m:rPr>
-                <m:sty m:val="bi"/>
-              </m:rPr>
-              <w:rPr>
-                <w:rFonts w:ascii="Cambria Math" w:eastAsiaTheme="minorEastAsia" w:hAnsi="Cambria Math"/>
-              </w:rPr>
-              <m:t>Alice</m:t>
-            </m:r>
-          </m:sub>
-        </m:sSub>
-        <m:r>
-          <m:rPr>
-            <m:sty m:val="bi"/>
-          </m:rPr>
-          <w:rPr>
-            <w:rFonts w:ascii="Cambria Math" w:eastAsiaTheme="minorEastAsia" w:hAnsi="Cambria Math"/>
-          </w:rPr>
-          <m:t xml:space="preserve"> | </m:t>
-        </m:r>
-        <m:sSup>
-          <m:sSupPr>
-            <m:ctrlPr>
-              <w:rPr>
-                <w:rFonts w:ascii="Cambria Math" w:eastAsiaTheme="minorEastAsia" w:hAnsi="Cambria Math"/>
-                <w:b/>
-                <w:i/>
-              </w:rPr>
-            </m:ctrlPr>
-          </m:sSupPr>
-          <m:e>
-            <m:r>
-              <m:rPr>
-                <m:sty m:val="bi"/>
-              </m:rPr>
-              <w:rPr>
-                <w:rFonts w:ascii="Cambria Math" w:eastAsiaTheme="minorEastAsia" w:hAnsi="Cambria Math"/>
-              </w:rPr>
               <m:t>nonce</m:t>
             </m:r>
           </m:e>
@@ -3653,7 +2995,7 @@
         <w:pStyle w:val="ListParagraph"/>
         <w:numPr>
           <w:ilvl w:val="0"/>
-          <w:numId w:val="3"/>
+          <w:numId w:val="5"/>
         </w:numPr>
         <w:spacing w:after="0"/>
         <w:jc w:val="both"/>
@@ -3851,324 +3193,6 @@
         <w:rPr>
           <w:rFonts w:eastAsiaTheme="minorEastAsia"/>
         </w:rPr>
-        <w:t>,</w:t>
-      </w:r>
-    </w:p>
-    <w:p>
-      <w:pPr>
-        <w:pStyle w:val="ListParagraph"/>
-        <w:numPr>
-          <w:ilvl w:val="0"/>
-          <w:numId w:val="3"/>
-        </w:numPr>
-        <w:spacing w:after="0"/>
-        <w:jc w:val="both"/>
-      </w:pPr>
-      <w:r>
-        <w:rPr>
-          <w:rFonts w:eastAsiaTheme="minorEastAsia"/>
-          <w:bCs/>
-        </w:rPr>
-        <w:t xml:space="preserve">Check if </w:t>
-      </w:r>
-      <m:oMath>
-        <m:r>
-          <m:rPr>
-            <m:sty m:val="bi"/>
-          </m:rPr>
-          <w:rPr>
-            <w:rFonts w:ascii="Cambria Math" w:eastAsiaTheme="minorEastAsia" w:hAnsi="Cambria Math"/>
-          </w:rPr>
-          <m:t>Now-</m:t>
-        </m:r>
-        <m:sSup>
-          <m:sSupPr>
-            <m:ctrlPr>
-              <w:rPr>
-                <w:rFonts w:ascii="Cambria Math" w:eastAsiaTheme="minorEastAsia" w:hAnsi="Cambria Math"/>
-                <w:b/>
-                <w:i/>
-              </w:rPr>
-            </m:ctrlPr>
-          </m:sSupPr>
-          <m:e>
-            <m:r>
-              <m:rPr>
-                <m:sty m:val="bi"/>
-              </m:rPr>
-              <w:rPr>
-                <w:rFonts w:ascii="Cambria Math" w:eastAsiaTheme="minorEastAsia" w:hAnsi="Cambria Math"/>
-              </w:rPr>
-              <m:t>T</m:t>
-            </m:r>
-          </m:e>
-          <m:sup>
-            <m:r>
-              <m:rPr>
-                <m:sty m:val="bi"/>
-              </m:rPr>
-              <w:rPr>
-                <w:rFonts w:ascii="Cambria Math" w:eastAsiaTheme="minorEastAsia" w:hAnsi="Cambria Math"/>
-              </w:rPr>
-              <m:t>'</m:t>
-            </m:r>
-          </m:sup>
-        </m:sSup>
-        <m:r>
-          <m:rPr>
-            <m:sty m:val="bi"/>
-          </m:rPr>
-          <w:rPr>
-            <w:rFonts w:ascii="Cambria Math" w:eastAsiaTheme="minorEastAsia" w:hAnsi="Cambria Math"/>
-          </w:rPr>
-          <m:t>≤</m:t>
-        </m:r>
-        <m:sSub>
-          <m:sSubPr>
-            <m:ctrlPr>
-              <w:rPr>
-                <w:rFonts w:ascii="Cambria Math" w:eastAsiaTheme="minorEastAsia" w:hAnsi="Cambria Math"/>
-                <w:b/>
-                <w:i/>
-              </w:rPr>
-            </m:ctrlPr>
-          </m:sSubPr>
-          <m:e>
-            <m:r>
-              <m:rPr>
-                <m:sty m:val="bi"/>
-              </m:rPr>
-              <w:rPr>
-                <w:rFonts w:ascii="Cambria Math" w:eastAsiaTheme="minorEastAsia" w:hAnsi="Cambria Math"/>
-              </w:rPr>
-              <m:t>t</m:t>
-            </m:r>
-          </m:e>
-          <m:sub>
-            <m:r>
-              <m:rPr>
-                <m:sty m:val="bi"/>
-              </m:rPr>
-              <w:rPr>
-                <w:rFonts w:ascii="Cambria Math" w:eastAsiaTheme="minorEastAsia" w:hAnsi="Cambria Math"/>
-              </w:rPr>
-              <m:t>max</m:t>
-            </m:r>
-          </m:sub>
-        </m:sSub>
-      </m:oMath>
-      <w:r>
-        <w:rPr>
-          <w:rFonts w:eastAsiaTheme="minorEastAsia"/>
-          <w:bCs/>
-        </w:rPr>
-        <w:t xml:space="preserve"> for some pre-determined </w:t>
-      </w:r>
-      <m:oMath>
-        <m:sSub>
-          <m:sSubPr>
-            <m:ctrlPr>
-              <w:rPr>
-                <w:rFonts w:ascii="Cambria Math" w:eastAsiaTheme="minorEastAsia" w:hAnsi="Cambria Math"/>
-                <w:b/>
-                <w:i/>
-              </w:rPr>
-            </m:ctrlPr>
-          </m:sSubPr>
-          <m:e>
-            <m:r>
-              <m:rPr>
-                <m:sty m:val="bi"/>
-              </m:rPr>
-              <w:rPr>
-                <w:rFonts w:ascii="Cambria Math" w:eastAsiaTheme="minorEastAsia" w:hAnsi="Cambria Math"/>
-              </w:rPr>
-              <m:t>t</m:t>
-            </m:r>
-          </m:e>
-          <m:sub>
-            <m:r>
-              <m:rPr>
-                <m:sty m:val="bi"/>
-              </m:rPr>
-              <w:rPr>
-                <w:rFonts w:ascii="Cambria Math" w:eastAsiaTheme="minorEastAsia" w:hAnsi="Cambria Math"/>
-              </w:rPr>
-              <m:t>max</m:t>
-            </m:r>
-          </m:sub>
-        </m:sSub>
-        <m:r>
-          <m:rPr>
-            <m:sty m:val="bi"/>
-          </m:rPr>
-          <w:rPr>
-            <w:rFonts w:ascii="Cambria Math" w:eastAsiaTheme="minorEastAsia" w:hAnsi="Cambria Math"/>
-          </w:rPr>
-          <m:t>∈</m:t>
-        </m:r>
-        <m:sSup>
-          <m:sSupPr>
-            <m:ctrlPr>
-              <w:rPr>
-                <w:rFonts w:ascii="Cambria Math" w:eastAsiaTheme="minorEastAsia" w:hAnsi="Cambria Math"/>
-                <w:b/>
-                <w:bCs/>
-                <w:i/>
-              </w:rPr>
-            </m:ctrlPr>
-          </m:sSupPr>
-          <m:e>
-            <m:r>
-              <m:rPr>
-                <m:scr m:val="double-struck"/>
-                <m:sty m:val="bi"/>
-              </m:rPr>
-              <w:rPr>
-                <w:rFonts w:ascii="Cambria Math" w:eastAsiaTheme="minorEastAsia" w:hAnsi="Cambria Math"/>
-              </w:rPr>
-              <m:t>R</m:t>
-            </m:r>
-          </m:e>
-          <m:sup>
-            <m:r>
-              <m:rPr>
-                <m:sty m:val="bi"/>
-              </m:rPr>
-              <w:rPr>
-                <w:rFonts w:ascii="Cambria Math" w:eastAsiaTheme="minorEastAsia" w:hAnsi="Cambria Math"/>
-              </w:rPr>
-              <m:t>+</m:t>
-            </m:r>
-          </m:sup>
-        </m:sSup>
-      </m:oMath>
-      <w:r>
-        <w:rPr>
-          <w:rFonts w:eastAsiaTheme="minorEastAsia"/>
-        </w:rPr>
-        <w:t xml:space="preserve"> and if not then discard connection,</w:t>
-      </w:r>
-    </w:p>
-    <w:p>
-      <w:pPr>
-        <w:pStyle w:val="ListParagraph"/>
-        <w:numPr>
-          <w:ilvl w:val="0"/>
-          <w:numId w:val="3"/>
-        </w:numPr>
-        <w:spacing w:after="0"/>
-        <w:jc w:val="both"/>
-      </w:pPr>
-      <w:r>
-        <w:rPr>
-          <w:rFonts w:eastAsiaTheme="minorEastAsia"/>
-        </w:rPr>
-        <w:t xml:space="preserve">Check if </w:t>
-      </w:r>
-      <m:oMath>
-        <m:sSub>
-          <m:sSubPr>
-            <m:ctrlPr>
-              <w:rPr>
-                <w:rFonts w:ascii="Cambria Math" w:eastAsiaTheme="minorEastAsia" w:hAnsi="Cambria Math"/>
-                <w:b/>
-                <w:i/>
-              </w:rPr>
-            </m:ctrlPr>
-          </m:sSubPr>
-          <m:e>
-            <m:d>
-              <m:dPr>
-                <m:ctrlPr>
-                  <w:rPr>
-                    <w:rFonts w:ascii="Cambria Math" w:eastAsiaTheme="minorEastAsia" w:hAnsi="Cambria Math"/>
-                    <w:b/>
-                    <w:i/>
-                  </w:rPr>
-                </m:ctrlPr>
-              </m:dPr>
-              <m:e>
-                <m:r>
-                  <m:rPr>
-                    <m:sty m:val="bi"/>
-                  </m:rPr>
-                  <w:rPr>
-                    <w:rFonts w:ascii="Cambria Math" w:eastAsiaTheme="minorEastAsia" w:hAnsi="Cambria Math"/>
-                  </w:rPr>
-                  <m:t>ip:port</m:t>
-                </m:r>
-              </m:e>
-            </m:d>
-          </m:e>
-          <m:sub>
-            <m:r>
-              <m:rPr>
-                <m:sty m:val="bi"/>
-              </m:rPr>
-              <w:rPr>
-                <w:rFonts w:ascii="Cambria Math" w:eastAsiaTheme="minorEastAsia" w:hAnsi="Cambria Math"/>
-              </w:rPr>
-              <m:t>Alice</m:t>
-            </m:r>
-          </m:sub>
-        </m:sSub>
-      </m:oMath>
-      <w:r>
-        <w:rPr>
-          <w:rFonts w:eastAsiaTheme="minorEastAsia"/>
-          <w:bCs/>
-        </w:rPr>
-        <w:t xml:space="preserve"> is </w:t>
-      </w:r>
-      <w:r>
-        <w:rPr>
-          <w:rFonts w:eastAsiaTheme="minorEastAsia"/>
-          <w:bCs/>
-        </w:rPr>
-        <w:t>Alice</w:t>
-      </w:r>
-      <w:r>
-        <w:rPr>
-          <w:rFonts w:eastAsiaTheme="minorEastAsia"/>
-          <w:bCs/>
-        </w:rPr>
-        <w:t xml:space="preserve">’s P2P </w:t>
-      </w:r>
-      <w:r>
-        <w:rPr>
-          <w:rFonts w:eastAsiaTheme="minorEastAsia"/>
-          <w:bCs/>
-        </w:rPr>
-        <w:t xml:space="preserve">client </w:t>
-      </w:r>
-      <w:r>
-        <w:rPr>
-          <w:rFonts w:eastAsiaTheme="minorEastAsia"/>
-          <w:bCs/>
-        </w:rPr>
-        <w:t>socket</w:t>
-      </w:r>
-      <w:r>
-        <w:rPr>
-          <w:rFonts w:eastAsiaTheme="minorEastAsia"/>
-          <w:bCs/>
-          <w:vertAlign w:val="superscript"/>
-        </w:rPr>
-        <w:t>(2)</w:t>
-      </w:r>
-      <w:r>
-        <w:rPr>
-          <w:rFonts w:eastAsiaTheme="minorEastAsia"/>
-          <w:bCs/>
-        </w:rPr>
-        <w:t xml:space="preserve"> and if not then discard connection</w:t>
-      </w:r>
-      <w:r>
-        <w:rPr>
-          <w:rFonts w:eastAsiaTheme="minorEastAsia"/>
-          <w:bCs/>
-        </w:rPr>
         <w:t>.</w:t>
       </w:r>
     </w:p>
@@ -4683,7 +3707,7 @@
     <w:sectPr>
       <w:footerReference w:type="default" r:id="rId7"/>
       <w:pgSz w:w="12240" w:h="15840"/>
-      <w:pgMar w:top="993" w:right="1041" w:bottom="1560" w:left="851" w:header="680" w:footer="737" w:gutter="0"/>
+      <w:pgMar w:top="993" w:right="1041" w:bottom="1560" w:left="851" w:header="680" w:footer="964" w:gutter="0"/>
       <w:cols w:space="708"/>
       <w:docGrid w:linePitch="360"/>
     </w:sectPr>
@@ -4731,46 +3755,6 @@
     </w:r>
     <w:r>
       <w:t>: We can check if a public key is known due to the out-of-band hostkey sharing mechanism.</w:t>
-    </w:r>
-  </w:p>
-  <w:p>
-    <w:pPr>
-      <w:pStyle w:val="Footer"/>
-    </w:pPr>
-    <w:r>
-      <w:rPr>
-        <w:vertAlign w:val="superscript"/>
-      </w:rPr>
-      <w:t>(1)</w:t>
-    </w:r>
-    <w:r>
-      <w:t xml:space="preserve">: </w:t>
-    </w:r>
-    <w:r>
-      <w:t>Number</w:t>
-    </w:r>
-    <w:r>
-      <w:t xml:space="preserve"> of seconds passed since January 1, 1970 UTC time zone.</w:t>
-    </w:r>
-  </w:p>
-  <w:p>
-    <w:pPr>
-      <w:pStyle w:val="Footer"/>
-    </w:pPr>
-    <w:r>
-      <w:rPr>
-        <w:vertAlign w:val="superscript"/>
-      </w:rPr>
-      <w:t>(2)</w:t>
-    </w:r>
-    <w:r>
-      <w:t>: The (</w:t>
-    </w:r>
-    <w:r>
-      <w:t>IP</w:t>
-    </w:r>
-    <w:r>
-      <w:t>, port) that Alice used as a client to connect to the server Bob.</w:t>
     </w:r>
   </w:p>
 </w:ftr>

</xml_diff>

<commit_message>
much better dependency management
</commit_message>
<xml_diff>
--- a/docs/comms_protocol.docx
+++ b/docs/comms_protocol.docx
@@ -283,16 +283,7 @@
               <w:rPr>
                 <w:rFonts w:ascii="Cambria Math" w:eastAsiaTheme="minorEastAsia" w:hAnsi="Cambria Math"/>
               </w:rPr>
-              <m:t>s</m:t>
-            </m:r>
-            <m:r>
-              <m:rPr>
-                <m:sty m:val="bi"/>
-              </m:rPr>
-              <w:rPr>
-                <w:rFonts w:ascii="Cambria Math" w:eastAsiaTheme="minorEastAsia" w:hAnsi="Cambria Math"/>
-              </w:rPr>
-              <m:t>crypt</m:t>
+              <m:t>scrypt</m:t>
             </m:r>
           </m:e>
           <m:sub>
@@ -993,16 +984,7 @@
               <w:rPr>
                 <w:rFonts w:ascii="Cambria Math" w:eastAsiaTheme="minorEastAsia" w:hAnsi="Cambria Math"/>
               </w:rPr>
-              <m:t>s</m:t>
-            </m:r>
-            <m:r>
-              <m:rPr>
-                <m:sty m:val="bi"/>
-              </m:rPr>
-              <w:rPr>
-                <w:rFonts w:ascii="Cambria Math" w:eastAsiaTheme="minorEastAsia" w:hAnsi="Cambria Math"/>
-              </w:rPr>
-              <m:t>crypt</m:t>
+              <m:t>scrypt</m:t>
             </m:r>
           </m:e>
           <m:sub>
@@ -1672,16 +1654,7 @@
               <w:rPr>
                 <w:rFonts w:ascii="Cambria Math" w:eastAsiaTheme="minorEastAsia" w:hAnsi="Cambria Math"/>
               </w:rPr>
-              <m:t>s</m:t>
-            </m:r>
-            <m:r>
-              <m:rPr>
-                <m:sty m:val="bi"/>
-              </m:rPr>
-              <w:rPr>
-                <w:rFonts w:ascii="Cambria Math" w:eastAsiaTheme="minorEastAsia" w:hAnsi="Cambria Math"/>
-              </w:rPr>
-              <m:t>crypt</m:t>
+              <m:t>scrypt</m:t>
             </m:r>
           </m:e>
           <m:sub>
@@ -2597,16 +2570,7 @@
               <w:rPr>
                 <w:rFonts w:ascii="Cambria Math" w:eastAsiaTheme="minorEastAsia" w:hAnsi="Cambria Math"/>
               </w:rPr>
-              <m:t>s</m:t>
-            </m:r>
-            <m:r>
-              <m:rPr>
-                <m:sty m:val="bi"/>
-              </m:rPr>
-              <w:rPr>
-                <w:rFonts w:ascii="Cambria Math" w:eastAsiaTheme="minorEastAsia" w:hAnsi="Cambria Math"/>
-              </w:rPr>
-              <m:t>crypt</m:t>
+              <m:t>scrypt</m:t>
             </m:r>
           </m:e>
           <m:sub>
@@ -3745,6 +3709,11 @@
   <w:p>
     <w:pPr>
       <w:pStyle w:val="Footer"/>
+      <w:tabs>
+        <w:tab w:val="left" w:pos="284"/>
+      </w:tabs>
+      <w:ind w:left="284" w:hanging="426"/>
+      <w:jc w:val="both"/>
     </w:pPr>
     <w:r>
       <w:rPr>
@@ -3754,7 +3723,22 @@
       <w:t>*</w:t>
     </w:r>
     <w:r>
-      <w:t>: We can check if a public key is known due to the out-of-band hostkey sharing mechanism.</w:t>
+      <w:t>:</w:t>
+    </w:r>
+    <w:r>
+      <w:tab/>
+    </w:r>
+    <w:r>
+      <w:t xml:space="preserve">We can check if a public key is known due to the out-of-band </w:t>
+    </w:r>
+    <w:r>
+      <w:t>identity</w:t>
+    </w:r>
+    <w:r>
+      <w:t xml:space="preserve"> sharing mechanism.</w:t>
+    </w:r>
+    <w:r>
+      <w:t xml:space="preserve"> The identity of a peer is the sha256 hash value of its RSA public key, as defined in the specifications document.</w:t>
     </w:r>
   </w:p>
 </w:ftr>

</xml_diff>